<commit_message>
Added constraint that TA may not enroll in class they assist.
</commit_message>
<xml_diff>
--- a/docs/report.docx
+++ b/docs/report.docx
@@ -6,58 +6,71 @@
       <w:pPr>
         <w:pStyle w:val="Title"/>
       </w:pPr>
-      <w:r>
-        <w:t>CSC 540 Project 1</w:t>
-      </w:r>
-    </w:p>
-    <w:p>
-      <w:pPr>
-        <w:pStyle w:val="Subtitle"/>
-      </w:pPr>
-      <w:r>
-        <w:t>Dustin Lambright, Darshan Bhandari, Guanxu Yu, Leonard Kerr, Yuchen Sun</w:t>
-      </w:r>
-    </w:p>
-    <w:p>
-      <w:pPr>
-        <w:pStyle w:val="Heading1"/>
-      </w:pPr>
-      <w:r>
-        <w:t>ER Diagram</w:t>
-      </w:r>
-    </w:p>
-    <w:p>
-      <w:r>
-        <w:t xml:space="preserve">Before describing details about each table, </w:t>
-      </w:r>
-      <w:r>
-        <w:t>there are some notation quirks I would like to touch on. The tool that we chose for this diagram did not allow for relationships to be diamonds so instead they will be described in this document. Also, we in lined all attributes of entities and relationships to make the diagram cleaner. Primary keys have key icons next to them.</w:t>
-      </w:r>
-      <w:r>
-        <w:t xml:space="preserve"> Foreign fields are denoted in red, blue fields must not be null.</w:t>
-      </w:r>
       <w:bookmarkStart w:id="0" w:name="_GoBack"/>
       <w:bookmarkEnd w:id="0"/>
       <w:r>
-        <w:t xml:space="preserve"> Crows foot notation is used to relate entities and relationships. The diagram can be found on the last page (</w:t>
+        <w:t>CSC 540 Project 1</w:t>
+      </w:r>
+    </w:p>
+    <w:p>
+      <w:pPr>
+        <w:pStyle w:val="Subtitle"/>
+      </w:pPr>
+      <w:r>
+        <w:t>Dustin Lambright, Darshan Bhandari, Guanxu Yu, Leonard Kerr, Yuchen Sun</w:t>
+      </w:r>
+    </w:p>
+    <w:p>
+      <w:pPr>
+        <w:pStyle w:val="Heading1"/>
+      </w:pPr>
+      <w:r>
+        <w:t>ER Diagram</w:t>
+      </w:r>
+    </w:p>
+    <w:p>
+      <w:r>
+        <w:t>Before describing the details of each table, I would like to go over the notation choices and explanations for our diagram.</w:t>
+      </w:r>
+      <w:r>
+        <w:t xml:space="preserve"> The diagram can be found on the last page (</w:t>
       </w:r>
       <w:r>
         <w:fldChar w:fldCharType="begin"/>
       </w:r>
       <w:r>
+        <w:instrText xml:space="preserve"> REF _Ref497575982 \h </w:instrText>
+      </w:r>
+      <w:r>
+        <w:fldChar w:fldCharType="separate"/>
+      </w:r>
+      <w:r>
+        <w:t xml:space="preserve">Figure </w:t>
+      </w:r>
+      <w:r>
+        <w:rPr>
+          <w:noProof/>
+        </w:rPr>
+        <w:t>1</w:t>
+      </w:r>
+      <w:r>
+        <w:fldChar w:fldCharType="end"/>
+      </w:r>
+      <w:r>
+        <w:fldChar w:fldCharType="begin"/>
+      </w:r>
+      <w:r>
         <w:instrText xml:space="preserve"> REF _Ref497566225 \h </w:instrText>
       </w:r>
       <w:r>
         <w:fldChar w:fldCharType="separate"/>
       </w:r>
       <w:r>
-        <w:t xml:space="preserve">Figure </w:t>
-      </w:r>
-      <w:r>
-        <w:rPr>
-          <w:noProof/>
-        </w:rPr>
-        <w:t>1</w:t>
+        <w:rPr>
+          <w:b/>
+          <w:bCs/>
+        </w:rPr>
+        <w:t>Error! Reference source not found.</w:t>
       </w:r>
       <w:r>
         <w:fldChar w:fldCharType="end"/>
@@ -67,6 +80,537 @@
       </w:r>
     </w:p>
     <w:p>
+      <w:r>
+        <w:t>We decided to use crows foot notation and include our attributes in line for each table. We believe this increases readability and allows for a clearer high level view. However, due to notation changes from class, I’ve assembled a table to describe the meaning of each symbol.</w:t>
+      </w:r>
+    </w:p>
+    <w:tbl>
+      <w:tblPr>
+        <w:tblStyle w:val="GridTable1Light-Accent1"/>
+        <w:tblW w:w="0" w:type="auto"/>
+        <w:tblLook w:val="04A0" w:firstRow="1" w:lastRow="0" w:firstColumn="1" w:lastColumn="0" w:noHBand="0" w:noVBand="1"/>
+      </w:tblPr>
+      <w:tblGrid>
+        <w:gridCol w:w="1345"/>
+        <w:gridCol w:w="8005"/>
+      </w:tblGrid>
+      <w:tr>
+        <w:trPr>
+          <w:cnfStyle w:val="100000000000" w:firstRow="1" w:lastRow="0" w:firstColumn="0" w:lastColumn="0" w:oddVBand="0" w:evenVBand="0" w:oddHBand="0" w:evenHBand="0" w:firstRowFirstColumn="0" w:firstRowLastColumn="0" w:lastRowFirstColumn="0" w:lastRowLastColumn="0"/>
+          <w:trHeight w:val="360"/>
+        </w:trPr>
+        <w:tc>
+          <w:tcPr>
+            <w:cnfStyle w:val="001000000000" w:firstRow="0" w:lastRow="0" w:firstColumn="1" w:lastColumn="0" w:oddVBand="0" w:evenVBand="0" w:oddHBand="0" w:evenHBand="0" w:firstRowFirstColumn="0" w:firstRowLastColumn="0" w:lastRowFirstColumn="0" w:lastRowLastColumn="0"/>
+            <w:tcW w:w="1345" w:type="dxa"/>
+            <w:vAlign w:val="center"/>
+          </w:tcPr>
+          <w:p>
+            <w:pPr>
+              <w:jc w:val="center"/>
+            </w:pPr>
+            <w:r>
+              <w:t>Symbol</w:t>
+            </w:r>
+          </w:p>
+        </w:tc>
+        <w:tc>
+          <w:tcPr>
+            <w:tcW w:w="8005" w:type="dxa"/>
+            <w:vAlign w:val="center"/>
+          </w:tcPr>
+          <w:p>
+            <w:pPr>
+              <w:jc w:val="center"/>
+              <w:cnfStyle w:val="100000000000" w:firstRow="1" w:lastRow="0" w:firstColumn="0" w:lastColumn="0" w:oddVBand="0" w:evenVBand="0" w:oddHBand="0" w:evenHBand="0" w:firstRowFirstColumn="0" w:firstRowLastColumn="0" w:lastRowFirstColumn="0" w:lastRowLastColumn="0"/>
+            </w:pPr>
+            <w:r>
+              <w:t>Meaning</w:t>
+            </w:r>
+          </w:p>
+        </w:tc>
+      </w:tr>
+      <w:tr>
+        <w:trPr>
+          <w:trHeight w:val="360"/>
+        </w:trPr>
+        <w:tc>
+          <w:tcPr>
+            <w:cnfStyle w:val="001000000000" w:firstRow="0" w:lastRow="0" w:firstColumn="1" w:lastColumn="0" w:oddVBand="0" w:evenVBand="0" w:oddHBand="0" w:evenHBand="0" w:firstRowFirstColumn="0" w:firstRowLastColumn="0" w:lastRowFirstColumn="0" w:lastRowLastColumn="0"/>
+            <w:tcW w:w="1345" w:type="dxa"/>
+            <w:vAlign w:val="center"/>
+          </w:tcPr>
+          <w:p>
+            <w:pPr>
+              <w:jc w:val="center"/>
+            </w:pPr>
+            <w:r>
+              <w:rPr>
+                <w:noProof/>
+              </w:rPr>
+              <w:drawing>
+                <wp:inline distT="0" distB="0" distL="0" distR="0" wp14:anchorId="4726696A" wp14:editId="52DA9955">
+                  <wp:extent cx="230428" cy="219456"/>
+                  <wp:effectExtent l="0" t="0" r="0" b="0"/>
+                  <wp:docPr id="6" name="Picture 6"/>
+                  <wp:cNvGraphicFramePr>
+                    <a:graphicFrameLocks xmlns:a="http://schemas.openxmlformats.org/drawingml/2006/main" noChangeAspect="1"/>
+                  </wp:cNvGraphicFramePr>
+                  <a:graphic xmlns:a="http://schemas.openxmlformats.org/drawingml/2006/main">
+                    <a:graphicData uri="http://schemas.openxmlformats.org/drawingml/2006/picture">
+                      <pic:pic xmlns:pic="http://schemas.openxmlformats.org/drawingml/2006/picture">
+                        <pic:nvPicPr>
+                          <pic:cNvPr id="1" name=""/>
+                          <pic:cNvPicPr/>
+                        </pic:nvPicPr>
+                        <pic:blipFill>
+                          <a:blip r:embed="rId5">
+                            <a:extLst>
+                              <a:ext uri="{28A0092B-C50C-407E-A947-70E740481C1C}">
+                                <a14:useLocalDpi xmlns:a14="http://schemas.microsoft.com/office/drawing/2010/main" val="0"/>
+                              </a:ext>
+                            </a:extLst>
+                          </a:blip>
+                          <a:stretch>
+                            <a:fillRect/>
+                          </a:stretch>
+                        </pic:blipFill>
+                        <pic:spPr>
+                          <a:xfrm>
+                            <a:off x="0" y="0"/>
+                            <a:ext cx="230428" cy="219456"/>
+                          </a:xfrm>
+                          <a:prstGeom prst="rect">
+                            <a:avLst/>
+                          </a:prstGeom>
+                        </pic:spPr>
+                      </pic:pic>
+                    </a:graphicData>
+                  </a:graphic>
+                </wp:inline>
+              </w:drawing>
+            </w:r>
+          </w:p>
+        </w:tc>
+        <w:tc>
+          <w:tcPr>
+            <w:tcW w:w="8005" w:type="dxa"/>
+          </w:tcPr>
+          <w:p>
+            <w:pPr>
+              <w:cnfStyle w:val="000000000000" w:firstRow="0" w:lastRow="0" w:firstColumn="0" w:lastColumn="0" w:oddVBand="0" w:evenVBand="0" w:oddHBand="0" w:evenHBand="0" w:firstRowFirstColumn="0" w:firstRowLastColumn="0" w:lastRowFirstColumn="0" w:lastRowLastColumn="0"/>
+            </w:pPr>
+            <w:r>
+              <w:t>This table has at most one of this relationship</w:t>
+            </w:r>
+          </w:p>
+        </w:tc>
+      </w:tr>
+      <w:tr>
+        <w:trPr>
+          <w:trHeight w:val="360"/>
+        </w:trPr>
+        <w:tc>
+          <w:tcPr>
+            <w:cnfStyle w:val="001000000000" w:firstRow="0" w:lastRow="0" w:firstColumn="1" w:lastColumn="0" w:oddVBand="0" w:evenVBand="0" w:oddHBand="0" w:evenHBand="0" w:firstRowFirstColumn="0" w:firstRowLastColumn="0" w:lastRowFirstColumn="0" w:lastRowLastColumn="0"/>
+            <w:tcW w:w="1345" w:type="dxa"/>
+            <w:vAlign w:val="center"/>
+          </w:tcPr>
+          <w:p>
+            <w:pPr>
+              <w:jc w:val="center"/>
+            </w:pPr>
+            <w:r>
+              <w:rPr>
+                <w:noProof/>
+              </w:rPr>
+              <w:drawing>
+                <wp:inline distT="0" distB="0" distL="0" distR="0" wp14:anchorId="1A7F19EF" wp14:editId="1912ADAF">
+                  <wp:extent cx="200053" cy="219106"/>
+                  <wp:effectExtent l="0" t="0" r="9525" b="9525"/>
+                  <wp:docPr id="7" name="Picture 7"/>
+                  <wp:cNvGraphicFramePr>
+                    <a:graphicFrameLocks xmlns:a="http://schemas.openxmlformats.org/drawingml/2006/main" noChangeAspect="1"/>
+                  </wp:cNvGraphicFramePr>
+                  <a:graphic xmlns:a="http://schemas.openxmlformats.org/drawingml/2006/main">
+                    <a:graphicData uri="http://schemas.openxmlformats.org/drawingml/2006/picture">
+                      <pic:pic xmlns:pic="http://schemas.openxmlformats.org/drawingml/2006/picture">
+                        <pic:nvPicPr>
+                          <pic:cNvPr id="1" name=""/>
+                          <pic:cNvPicPr/>
+                        </pic:nvPicPr>
+                        <pic:blipFill>
+                          <a:blip r:embed="rId6"/>
+                          <a:stretch>
+                            <a:fillRect/>
+                          </a:stretch>
+                        </pic:blipFill>
+                        <pic:spPr>
+                          <a:xfrm>
+                            <a:off x="0" y="0"/>
+                            <a:ext cx="200053" cy="219106"/>
+                          </a:xfrm>
+                          <a:prstGeom prst="rect">
+                            <a:avLst/>
+                          </a:prstGeom>
+                        </pic:spPr>
+                      </pic:pic>
+                    </a:graphicData>
+                  </a:graphic>
+                </wp:inline>
+              </w:drawing>
+            </w:r>
+          </w:p>
+        </w:tc>
+        <w:tc>
+          <w:tcPr>
+            <w:tcW w:w="8005" w:type="dxa"/>
+          </w:tcPr>
+          <w:p>
+            <w:pPr>
+              <w:cnfStyle w:val="000000000000" w:firstRow="0" w:lastRow="0" w:firstColumn="0" w:lastColumn="0" w:oddVBand="0" w:evenVBand="0" w:oddHBand="0" w:evenHBand="0" w:firstRowFirstColumn="0" w:firstRowLastColumn="0" w:lastRowFirstColumn="0" w:lastRowLastColumn="0"/>
+            </w:pPr>
+            <w:r>
+              <w:t>This table has many of this relationship</w:t>
+            </w:r>
+          </w:p>
+        </w:tc>
+      </w:tr>
+      <w:tr>
+        <w:trPr>
+          <w:trHeight w:val="360"/>
+        </w:trPr>
+        <w:tc>
+          <w:tcPr>
+            <w:cnfStyle w:val="001000000000" w:firstRow="0" w:lastRow="0" w:firstColumn="1" w:lastColumn="0" w:oddVBand="0" w:evenVBand="0" w:oddHBand="0" w:evenHBand="0" w:firstRowFirstColumn="0" w:firstRowLastColumn="0" w:lastRowFirstColumn="0" w:lastRowLastColumn="0"/>
+            <w:tcW w:w="1345" w:type="dxa"/>
+            <w:vAlign w:val="center"/>
+          </w:tcPr>
+          <w:p>
+            <w:pPr>
+              <w:jc w:val="center"/>
+            </w:pPr>
+            <w:r>
+              <w:t>Solid Line</w:t>
+            </w:r>
+          </w:p>
+        </w:tc>
+        <w:tc>
+          <w:tcPr>
+            <w:tcW w:w="8005" w:type="dxa"/>
+          </w:tcPr>
+          <w:p>
+            <w:pPr>
+              <w:cnfStyle w:val="000000000000" w:firstRow="0" w:lastRow="0" w:firstColumn="0" w:lastColumn="0" w:oddVBand="0" w:evenVBand="0" w:oddHBand="0" w:evenHBand="0" w:firstRowFirstColumn="0" w:firstRowLastColumn="0" w:lastRowFirstColumn="0" w:lastRowLastColumn="0"/>
+            </w:pPr>
+            <w:r>
+              <w:t>There is at least one of this relationship (identifying)</w:t>
+            </w:r>
+          </w:p>
+        </w:tc>
+      </w:tr>
+      <w:tr>
+        <w:trPr>
+          <w:trHeight w:val="360"/>
+        </w:trPr>
+        <w:tc>
+          <w:tcPr>
+            <w:cnfStyle w:val="001000000000" w:firstRow="0" w:lastRow="0" w:firstColumn="1" w:lastColumn="0" w:oddVBand="0" w:evenVBand="0" w:oddHBand="0" w:evenHBand="0" w:firstRowFirstColumn="0" w:firstRowLastColumn="0" w:lastRowFirstColumn="0" w:lastRowLastColumn="0"/>
+            <w:tcW w:w="1345" w:type="dxa"/>
+            <w:vAlign w:val="center"/>
+          </w:tcPr>
+          <w:p>
+            <w:pPr>
+              <w:jc w:val="center"/>
+            </w:pPr>
+            <w:r>
+              <w:t>Dotted Line</w:t>
+            </w:r>
+          </w:p>
+        </w:tc>
+        <w:tc>
+          <w:tcPr>
+            <w:tcW w:w="8005" w:type="dxa"/>
+          </w:tcPr>
+          <w:p>
+            <w:pPr>
+              <w:cnfStyle w:val="000000000000" w:firstRow="0" w:lastRow="0" w:firstColumn="0" w:lastColumn="0" w:oddVBand="0" w:evenVBand="0" w:oddHBand="0" w:evenHBand="0" w:firstRowFirstColumn="0" w:firstRowLastColumn="0" w:lastRowFirstColumn="0" w:lastRowLastColumn="0"/>
+            </w:pPr>
+            <w:r>
+              <w:t>There can be 0 of this relationship (non-identifying)</w:t>
+            </w:r>
+          </w:p>
+        </w:tc>
+      </w:tr>
+      <w:tr>
+        <w:trPr>
+          <w:trHeight w:val="360"/>
+        </w:trPr>
+        <w:tc>
+          <w:tcPr>
+            <w:cnfStyle w:val="001000000000" w:firstRow="0" w:lastRow="0" w:firstColumn="1" w:lastColumn="0" w:oddVBand="0" w:evenVBand="0" w:oddHBand="0" w:evenHBand="0" w:firstRowFirstColumn="0" w:firstRowLastColumn="0" w:lastRowFirstColumn="0" w:lastRowLastColumn="0"/>
+            <w:tcW w:w="1345" w:type="dxa"/>
+            <w:vAlign w:val="center"/>
+          </w:tcPr>
+          <w:p>
+            <w:pPr>
+              <w:jc w:val="center"/>
+            </w:pPr>
+            <w:r>
+              <w:rPr>
+                <w:noProof/>
+              </w:rPr>
+              <w:drawing>
+                <wp:inline distT="0" distB="0" distL="0" distR="0" wp14:anchorId="4CB24215" wp14:editId="6D9E05C1">
+                  <wp:extent cx="123842" cy="181000"/>
+                  <wp:effectExtent l="0" t="0" r="9525" b="9525"/>
+                  <wp:docPr id="13" name="Picture 13"/>
+                  <wp:cNvGraphicFramePr>
+                    <a:graphicFrameLocks xmlns:a="http://schemas.openxmlformats.org/drawingml/2006/main" noChangeAspect="1"/>
+                  </wp:cNvGraphicFramePr>
+                  <a:graphic xmlns:a="http://schemas.openxmlformats.org/drawingml/2006/main">
+                    <a:graphicData uri="http://schemas.openxmlformats.org/drawingml/2006/picture">
+                      <pic:pic xmlns:pic="http://schemas.openxmlformats.org/drawingml/2006/picture">
+                        <pic:nvPicPr>
+                          <pic:cNvPr id="1" name=""/>
+                          <pic:cNvPicPr/>
+                        </pic:nvPicPr>
+                        <pic:blipFill>
+                          <a:blip r:embed="rId7"/>
+                          <a:stretch>
+                            <a:fillRect/>
+                          </a:stretch>
+                        </pic:blipFill>
+                        <pic:spPr>
+                          <a:xfrm>
+                            <a:off x="0" y="0"/>
+                            <a:ext cx="123842" cy="181000"/>
+                          </a:xfrm>
+                          <a:prstGeom prst="rect">
+                            <a:avLst/>
+                          </a:prstGeom>
+                        </pic:spPr>
+                      </pic:pic>
+                    </a:graphicData>
+                  </a:graphic>
+                </wp:inline>
+              </w:drawing>
+            </w:r>
+            <w:r>
+              <w:rPr>
+                <w:noProof/>
+              </w:rPr>
+              <w:drawing>
+                <wp:inline distT="0" distB="0" distL="0" distR="0" wp14:anchorId="6813B9F1" wp14:editId="57D15393">
+                  <wp:extent cx="123842" cy="181000"/>
+                  <wp:effectExtent l="0" t="0" r="9525" b="9525"/>
+                  <wp:docPr id="16" name="Picture 16"/>
+                  <wp:cNvGraphicFramePr>
+                    <a:graphicFrameLocks xmlns:a="http://schemas.openxmlformats.org/drawingml/2006/main" noChangeAspect="1"/>
+                  </wp:cNvGraphicFramePr>
+                  <a:graphic xmlns:a="http://schemas.openxmlformats.org/drawingml/2006/main">
+                    <a:graphicData uri="http://schemas.openxmlformats.org/drawingml/2006/picture">
+                      <pic:pic xmlns:pic="http://schemas.openxmlformats.org/drawingml/2006/picture">
+                        <pic:nvPicPr>
+                          <pic:cNvPr id="1" name=""/>
+                          <pic:cNvPicPr/>
+                        </pic:nvPicPr>
+                        <pic:blipFill>
+                          <a:blip r:embed="rId8"/>
+                          <a:stretch>
+                            <a:fillRect/>
+                          </a:stretch>
+                        </pic:blipFill>
+                        <pic:spPr>
+                          <a:xfrm>
+                            <a:off x="0" y="0"/>
+                            <a:ext cx="123842" cy="181000"/>
+                          </a:xfrm>
+                          <a:prstGeom prst="rect">
+                            <a:avLst/>
+                          </a:prstGeom>
+                        </pic:spPr>
+                      </pic:pic>
+                    </a:graphicData>
+                  </a:graphic>
+                </wp:inline>
+              </w:drawing>
+            </w:r>
+          </w:p>
+        </w:tc>
+        <w:tc>
+          <w:tcPr>
+            <w:tcW w:w="8005" w:type="dxa"/>
+          </w:tcPr>
+          <w:p>
+            <w:pPr>
+              <w:cnfStyle w:val="000000000000" w:firstRow="0" w:lastRow="0" w:firstColumn="0" w:lastColumn="0" w:oddVBand="0" w:evenVBand="0" w:oddHBand="0" w:evenHBand="0" w:firstRowFirstColumn="0" w:firstRowLastColumn="0" w:lastRowFirstColumn="0" w:lastRowLastColumn="0"/>
+            </w:pPr>
+            <w:r>
+              <w:t>Key</w:t>
+            </w:r>
+            <w:r>
+              <w:t xml:space="preserve"> attribute</w:t>
+            </w:r>
+            <w:r>
+              <w:t xml:space="preserve"> (Red are foreign)</w:t>
+            </w:r>
+          </w:p>
+        </w:tc>
+      </w:tr>
+      <w:tr>
+        <w:trPr>
+          <w:trHeight w:val="360"/>
+        </w:trPr>
+        <w:tc>
+          <w:tcPr>
+            <w:cnfStyle w:val="001000000000" w:firstRow="0" w:lastRow="0" w:firstColumn="1" w:lastColumn="0" w:oddVBand="0" w:evenVBand="0" w:oddHBand="0" w:evenHBand="0" w:firstRowFirstColumn="0" w:firstRowLastColumn="0" w:lastRowFirstColumn="0" w:lastRowLastColumn="0"/>
+            <w:tcW w:w="1345" w:type="dxa"/>
+            <w:vAlign w:val="center"/>
+          </w:tcPr>
+          <w:p>
+            <w:pPr>
+              <w:jc w:val="center"/>
+            </w:pPr>
+            <w:r>
+              <w:rPr>
+                <w:noProof/>
+              </w:rPr>
+              <w:drawing>
+                <wp:inline distT="0" distB="0" distL="0" distR="0" wp14:anchorId="0F3567E4" wp14:editId="0EDF4556">
+                  <wp:extent cx="171474" cy="181000"/>
+                  <wp:effectExtent l="0" t="0" r="0" b="9525"/>
+                  <wp:docPr id="10" name="Picture 10"/>
+                  <wp:cNvGraphicFramePr>
+                    <a:graphicFrameLocks xmlns:a="http://schemas.openxmlformats.org/drawingml/2006/main" noChangeAspect="1"/>
+                  </wp:cNvGraphicFramePr>
+                  <a:graphic xmlns:a="http://schemas.openxmlformats.org/drawingml/2006/main">
+                    <a:graphicData uri="http://schemas.openxmlformats.org/drawingml/2006/picture">
+                      <pic:pic xmlns:pic="http://schemas.openxmlformats.org/drawingml/2006/picture">
+                        <pic:nvPicPr>
+                          <pic:cNvPr id="1" name=""/>
+                          <pic:cNvPicPr/>
+                        </pic:nvPicPr>
+                        <pic:blipFill>
+                          <a:blip r:embed="rId9"/>
+                          <a:stretch>
+                            <a:fillRect/>
+                          </a:stretch>
+                        </pic:blipFill>
+                        <pic:spPr>
+                          <a:xfrm>
+                            <a:off x="0" y="0"/>
+                            <a:ext cx="171474" cy="181000"/>
+                          </a:xfrm>
+                          <a:prstGeom prst="rect">
+                            <a:avLst/>
+                          </a:prstGeom>
+                        </pic:spPr>
+                      </pic:pic>
+                    </a:graphicData>
+                  </a:graphic>
+                </wp:inline>
+              </w:drawing>
+            </w:r>
+            <w:r>
+              <w:rPr>
+                <w:noProof/>
+              </w:rPr>
+              <w:drawing>
+                <wp:inline distT="0" distB="0" distL="0" distR="0" wp14:anchorId="2445C94E" wp14:editId="24487E51">
+                  <wp:extent cx="171474" cy="181000"/>
+                  <wp:effectExtent l="0" t="0" r="0" b="9525"/>
+                  <wp:docPr id="11" name="Picture 11"/>
+                  <wp:cNvGraphicFramePr>
+                    <a:graphicFrameLocks xmlns:a="http://schemas.openxmlformats.org/drawingml/2006/main" noChangeAspect="1"/>
+                  </wp:cNvGraphicFramePr>
+                  <a:graphic xmlns:a="http://schemas.openxmlformats.org/drawingml/2006/main">
+                    <a:graphicData uri="http://schemas.openxmlformats.org/drawingml/2006/picture">
+                      <pic:pic xmlns:pic="http://schemas.openxmlformats.org/drawingml/2006/picture">
+                        <pic:nvPicPr>
+                          <pic:cNvPr id="1" name=""/>
+                          <pic:cNvPicPr/>
+                        </pic:nvPicPr>
+                        <pic:blipFill>
+                          <a:blip r:embed="rId10"/>
+                          <a:stretch>
+                            <a:fillRect/>
+                          </a:stretch>
+                        </pic:blipFill>
+                        <pic:spPr>
+                          <a:xfrm>
+                            <a:off x="0" y="0"/>
+                            <a:ext cx="171474" cy="181000"/>
+                          </a:xfrm>
+                          <a:prstGeom prst="rect">
+                            <a:avLst/>
+                          </a:prstGeom>
+                        </pic:spPr>
+                      </pic:pic>
+                    </a:graphicData>
+                  </a:graphic>
+                </wp:inline>
+              </w:drawing>
+            </w:r>
+            <w:r>
+              <w:rPr>
+                <w:noProof/>
+              </w:rPr>
+              <w:drawing>
+                <wp:inline distT="0" distB="0" distL="0" distR="0" wp14:anchorId="1150ED6C" wp14:editId="68B106B9">
+                  <wp:extent cx="171474" cy="181000"/>
+                  <wp:effectExtent l="0" t="0" r="0" b="9525"/>
+                  <wp:docPr id="12" name="Picture 12"/>
+                  <wp:cNvGraphicFramePr>
+                    <a:graphicFrameLocks xmlns:a="http://schemas.openxmlformats.org/drawingml/2006/main" noChangeAspect="1"/>
+                  </wp:cNvGraphicFramePr>
+                  <a:graphic xmlns:a="http://schemas.openxmlformats.org/drawingml/2006/main">
+                    <a:graphicData uri="http://schemas.openxmlformats.org/drawingml/2006/picture">
+                      <pic:pic xmlns:pic="http://schemas.openxmlformats.org/drawingml/2006/picture">
+                        <pic:nvPicPr>
+                          <pic:cNvPr id="1" name=""/>
+                          <pic:cNvPicPr/>
+                        </pic:nvPicPr>
+                        <pic:blipFill>
+                          <a:blip r:embed="rId11"/>
+                          <a:stretch>
+                            <a:fillRect/>
+                          </a:stretch>
+                        </pic:blipFill>
+                        <pic:spPr>
+                          <a:xfrm>
+                            <a:off x="0" y="0"/>
+                            <a:ext cx="171474" cy="181000"/>
+                          </a:xfrm>
+                          <a:prstGeom prst="rect">
+                            <a:avLst/>
+                          </a:prstGeom>
+                        </pic:spPr>
+                      </pic:pic>
+                    </a:graphicData>
+                  </a:graphic>
+                </wp:inline>
+              </w:drawing>
+            </w:r>
+          </w:p>
+        </w:tc>
+        <w:tc>
+          <w:tcPr>
+            <w:tcW w:w="8005" w:type="dxa"/>
+          </w:tcPr>
+          <w:p>
+            <w:pPr>
+              <w:cnfStyle w:val="000000000000" w:firstRow="0" w:lastRow="0" w:firstColumn="0" w:lastColumn="0" w:oddVBand="0" w:evenVBand="0" w:oddHBand="0" w:evenHBand="0" w:firstRowFirstColumn="0" w:firstRowLastColumn="0" w:lastRowFirstColumn="0" w:lastRowLastColumn="0"/>
+            </w:pPr>
+            <w:r>
+              <w:t>Non-key attributes (Blue are required, red are foreign, white are not required)</w:t>
+            </w:r>
+          </w:p>
+        </w:tc>
+      </w:tr>
+    </w:tbl>
+    <w:p/>
+    <w:p>
       <w:pPr>
         <w:pStyle w:val="Heading3"/>
       </w:pPr>
@@ -75,15 +619,517 @@
       </w:r>
     </w:p>
     <w:p>
+      <w:pPr>
+        <w:spacing w:after="0" w:line="240" w:lineRule="auto"/>
+      </w:pPr>
       <w:r>
         <w:t xml:space="preserve">Description: </w:t>
       </w:r>
       <w:r>
         <w:tab/>
-        <w:t>The base user model. Contains login information, first name, and last name.</w:t>
+        <w:t xml:space="preserve">The base user </w:t>
+      </w:r>
+      <w:r>
+        <w:t>table</w:t>
+      </w:r>
+      <w:r>
+        <w:t>. Contains login information, first name, and last name.</w:t>
+      </w:r>
+    </w:p>
+    <w:p>
+      <w:pPr>
+        <w:spacing w:after="0" w:line="240" w:lineRule="auto"/>
+      </w:pPr>
+      <w:r>
+        <w:t xml:space="preserve">Keys: </w:t>
+      </w:r>
+      <w:r>
+        <w:tab/>
+      </w:r>
+      <w:r>
+        <w:tab/>
+      </w:r>
+      <w:r>
+        <w:rPr>
+          <w:b/>
+        </w:rPr>
+        <w:t>id</w:t>
+      </w:r>
+    </w:p>
+    <w:p>
+      <w:pPr>
+        <w:spacing w:after="0" w:line="240" w:lineRule="auto"/>
+      </w:pPr>
+      <w:r>
+        <w:t xml:space="preserve">Constraints: </w:t>
+      </w:r>
+      <w:r>
+        <w:tab/>
+      </w:r>
+      <w:r>
+        <w:t xml:space="preserve">All </w:t>
+      </w:r>
+      <w:r>
+        <w:t>fields must be non-null</w:t>
+      </w:r>
+    </w:p>
+    <w:p>
+      <w:pPr>
+        <w:pStyle w:val="Heading3"/>
+      </w:pPr>
+      <w:r>
+        <w:t>Graduate</w:t>
+      </w:r>
+    </w:p>
+    <w:p>
+      <w:pPr>
+        <w:spacing w:after="0" w:line="240" w:lineRule="auto"/>
+      </w:pPr>
+      <w:r>
+        <w:t xml:space="preserve">Description: </w:t>
+      </w:r>
+      <w:r>
+        <w:tab/>
+        <w:t>Users that are graduate students.</w:t>
+      </w:r>
+    </w:p>
+    <w:p>
+      <w:pPr>
+        <w:spacing w:after="0" w:line="240" w:lineRule="auto"/>
+      </w:pPr>
+      <w:r>
+        <w:t xml:space="preserve">Keys: </w:t>
+      </w:r>
+      <w:r>
+        <w:tab/>
+      </w:r>
+      <w:r>
+        <w:tab/>
+      </w:r>
+      <w:r>
+        <w:rPr>
+          <w:b/>
+        </w:rPr>
+        <w:t>grad_id</w:t>
+      </w:r>
+      <w:r>
+        <w:t xml:space="preserve"> (FK on User.id)</w:t>
+      </w:r>
+    </w:p>
+    <w:p>
+      <w:pPr>
+        <w:spacing w:after="0" w:line="240" w:lineRule="auto"/>
+      </w:pPr>
+      <w:r>
+        <w:t xml:space="preserve">Constraints: </w:t>
+      </w:r>
+      <w:r>
+        <w:tab/>
+      </w:r>
+      <w:r>
+        <w:t>None</w:t>
+      </w:r>
+    </w:p>
+    <w:p>
+      <w:pPr>
+        <w:pStyle w:val="Heading3"/>
+      </w:pPr>
+      <w:r>
+        <w:t>Instructor</w:t>
+      </w:r>
+    </w:p>
+    <w:p>
+      <w:pPr>
+        <w:spacing w:after="0" w:line="240" w:lineRule="auto"/>
+      </w:pPr>
+      <w:r>
+        <w:t xml:space="preserve">Description: </w:t>
+      </w:r>
+      <w:r>
+        <w:tab/>
+        <w:t>Users that are instructors.</w:t>
+      </w:r>
+    </w:p>
+    <w:p>
+      <w:pPr>
+        <w:spacing w:after="0" w:line="240" w:lineRule="auto"/>
+      </w:pPr>
+      <w:r>
+        <w:t xml:space="preserve">Keys: </w:t>
+      </w:r>
+      <w:r>
+        <w:tab/>
+      </w:r>
+      <w:r>
+        <w:tab/>
+      </w:r>
+      <w:r>
+        <w:rPr>
+          <w:b/>
+        </w:rPr>
+        <w:t>inst_id</w:t>
+      </w:r>
+      <w:r>
+        <w:t xml:space="preserve"> (FK on User.id)</w:t>
+      </w:r>
+    </w:p>
+    <w:p>
+      <w:pPr>
+        <w:spacing w:after="0" w:line="240" w:lineRule="auto"/>
+      </w:pPr>
+      <w:r>
+        <w:t xml:space="preserve">Constraints: </w:t>
+      </w:r>
+      <w:r>
+        <w:tab/>
+      </w:r>
+      <w:r>
+        <w:t>None</w:t>
+      </w:r>
+    </w:p>
+    <w:p>
+      <w:pPr>
+        <w:pStyle w:val="Heading3"/>
+      </w:pPr>
+      <w:r>
+        <w:t>Student</w:t>
+      </w:r>
+    </w:p>
+    <w:p>
+      <w:pPr>
+        <w:spacing w:after="0" w:line="240" w:lineRule="auto"/>
+      </w:pPr>
+      <w:r>
+        <w:t xml:space="preserve">Description: </w:t>
+      </w:r>
+      <w:r>
+        <w:tab/>
+        <w:t>Users that are students</w:t>
+      </w:r>
+      <w:r>
+        <w:t xml:space="preserve"> (graduate and undergraduate)</w:t>
+      </w:r>
+      <w:r>
+        <w:t>.</w:t>
+      </w:r>
+    </w:p>
+    <w:p>
+      <w:pPr>
+        <w:spacing w:after="0" w:line="240" w:lineRule="auto"/>
+      </w:pPr>
+      <w:r>
+        <w:t xml:space="preserve">Keys: </w:t>
+      </w:r>
+      <w:r>
+        <w:tab/>
+      </w:r>
+      <w:r>
+        <w:tab/>
+      </w:r>
+      <w:r>
+        <w:rPr>
+          <w:b/>
+        </w:rPr>
+        <w:t>student_id</w:t>
+      </w:r>
+      <w:r>
+        <w:t xml:space="preserve"> (FK on User.id)</w:t>
+      </w:r>
+    </w:p>
+    <w:p>
+      <w:pPr>
+        <w:spacing w:after="0" w:line="240" w:lineRule="auto"/>
+      </w:pPr>
+      <w:r>
+        <w:t xml:space="preserve">Constraints: </w:t>
+      </w:r>
+      <w:r>
+        <w:tab/>
+      </w:r>
+      <w:r>
+        <w:t>None</w:t>
+      </w:r>
+    </w:p>
+    <w:p>
+      <w:pPr>
+        <w:pStyle w:val="Heading3"/>
+      </w:pPr>
+      <w:r>
+        <w:lastRenderedPageBreak/>
+        <w:t>TAFor</w:t>
+      </w:r>
+    </w:p>
+    <w:p>
+      <w:pPr>
+        <w:spacing w:after="0" w:line="240" w:lineRule="auto"/>
+      </w:pPr>
+      <w:r>
+        <w:t xml:space="preserve">Description: </w:t>
+      </w:r>
+      <w:r>
+        <w:tab/>
+      </w:r>
+      <w:r>
+        <w:t xml:space="preserve">A </w:t>
+      </w:r>
+      <w:r>
+        <w:rPr>
+          <w:b/>
+        </w:rPr>
+        <w:t xml:space="preserve">relationship </w:t>
+      </w:r>
+      <w:r>
+        <w:t xml:space="preserve">table, relates graduate students to </w:t>
+      </w:r>
+      <w:r>
+        <w:t>courses that they TA for.</w:t>
+      </w:r>
+    </w:p>
+    <w:p>
+      <w:pPr>
+        <w:spacing w:after="0" w:line="240" w:lineRule="auto"/>
+      </w:pPr>
+      <w:r>
+        <w:t xml:space="preserve">Keys: </w:t>
+      </w:r>
+      <w:r>
+        <w:tab/>
+      </w:r>
+      <w:r>
+        <w:tab/>
+      </w:r>
+      <w:r>
+        <w:rPr>
+          <w:b/>
+        </w:rPr>
+        <w:t>ta_id</w:t>
+      </w:r>
+      <w:r>
+        <w:t xml:space="preserve"> (FK on Graduate.grad_id), </w:t>
+      </w:r>
+      <w:r>
+        <w:rPr>
+          <w:b/>
+        </w:rPr>
+        <w:t>course_id</w:t>
+      </w:r>
+      <w:r>
+        <w:t xml:space="preserve"> (FK on Course.course_id)</w:t>
+      </w:r>
+    </w:p>
+    <w:p>
+      <w:pPr>
+        <w:spacing w:after="0" w:line="240" w:lineRule="auto"/>
+      </w:pPr>
+      <w:r>
+        <w:t xml:space="preserve">Constraints: </w:t>
+      </w:r>
+      <w:r>
+        <w:tab/>
+      </w:r>
+      <w:r>
+        <w:t>None</w:t>
+      </w:r>
+    </w:p>
+    <w:p>
+      <w:pPr>
+        <w:pStyle w:val="Heading3"/>
+      </w:pPr>
+      <w:r>
+        <w:t>EnrolledIn</w:t>
+      </w:r>
+    </w:p>
+    <w:p>
+      <w:pPr>
+        <w:spacing w:after="0" w:line="240" w:lineRule="auto"/>
+      </w:pPr>
+      <w:r>
+        <w:t xml:space="preserve">Description: </w:t>
+      </w:r>
+      <w:r>
+        <w:tab/>
+      </w:r>
+      <w:r>
+        <w:t xml:space="preserve">A </w:t>
+      </w:r>
+      <w:r>
+        <w:rPr>
+          <w:b/>
+        </w:rPr>
+        <w:t xml:space="preserve">relationship </w:t>
+      </w:r>
+      <w:r>
+        <w:t>table, relates students to courses that they are enrolled in.</w:t>
+      </w:r>
+    </w:p>
+    <w:p>
+      <w:pPr>
+        <w:spacing w:after="0" w:line="240" w:lineRule="auto"/>
+      </w:pPr>
+      <w:r>
+        <w:t xml:space="preserve">Keys: </w:t>
+      </w:r>
+      <w:r>
+        <w:tab/>
+      </w:r>
+      <w:r>
+        <w:tab/>
+      </w:r>
+      <w:r>
+        <w:rPr>
+          <w:b/>
+        </w:rPr>
+        <w:t>student_id</w:t>
+      </w:r>
+      <w:r>
+        <w:t xml:space="preserve"> (FK on Student.student_id), </w:t>
+      </w:r>
+      <w:r>
+        <w:rPr>
+          <w:b/>
+        </w:rPr>
+        <w:t>course_id</w:t>
+      </w:r>
+      <w:r>
+        <w:t xml:space="preserve"> (FK on Course.course_id)</w:t>
+      </w:r>
+    </w:p>
+    <w:p>
+      <w:pPr>
+        <w:spacing w:after="0" w:line="240" w:lineRule="auto"/>
+      </w:pPr>
+      <w:r>
+        <w:t xml:space="preserve">Constraints: </w:t>
+      </w:r>
+      <w:r>
+        <w:tab/>
+      </w:r>
+      <w:r>
+        <w:t>On courses where graduate is true, student_id must exist in graduate table.</w:t>
+      </w:r>
+    </w:p>
+    <w:p>
+      <w:pPr>
+        <w:pStyle w:val="Heading3"/>
+      </w:pPr>
+      <w:r>
+        <w:t>Course</w:t>
+      </w:r>
+    </w:p>
+    <w:p>
+      <w:pPr>
+        <w:spacing w:after="0" w:line="240" w:lineRule="auto"/>
+      </w:pPr>
+      <w:r>
+        <w:t xml:space="preserve">Description: </w:t>
+      </w:r>
+      <w:r>
+        <w:tab/>
+      </w:r>
+      <w:r>
+        <w:t>Table containing basic information for a course.</w:t>
+      </w:r>
+    </w:p>
+    <w:p>
+      <w:pPr>
+        <w:spacing w:after="0" w:line="240" w:lineRule="auto"/>
+      </w:pPr>
+      <w:r>
+        <w:t xml:space="preserve">Keys: </w:t>
+      </w:r>
+      <w:r>
+        <w:tab/>
+      </w:r>
+      <w:r>
+        <w:tab/>
+      </w:r>
+      <w:r>
+        <w:rPr>
+          <w:b/>
+        </w:rPr>
+        <w:t>course_id</w:t>
+      </w:r>
+    </w:p>
+    <w:p>
+      <w:pPr>
+        <w:spacing w:after="0" w:line="240" w:lineRule="auto"/>
+      </w:pPr>
+      <w:r>
+        <w:t xml:space="preserve">Constraints: </w:t>
+      </w:r>
+      <w:r>
+        <w:tab/>
+      </w:r>
+      <w:r>
+        <w:t>Start date must be before end date</w:t>
       </w:r>
       <w:r>
         <w:br/>
+      </w:r>
+      <w:r>
+        <w:tab/>
+      </w:r>
+      <w:r>
+        <w:tab/>
+        <w:t>Number enrolled must be less than max enrolled</w:t>
+      </w:r>
+      <w:r>
+        <w:br/>
+      </w:r>
+      <w:r>
+        <w:tab/>
+      </w:r>
+      <w:r>
+        <w:tab/>
+        <w:t>Course id must match regex ‘[A-Z]{3}[0-9]{3}”</w:t>
+      </w:r>
+      <w:r>
+        <w:br/>
+      </w:r>
+      <w:r>
+        <w:tab/>
+      </w:r>
+      <w:r>
+        <w:tab/>
+        <w:t>All fields must be non-null except num-enrolled and graduate</w:t>
+      </w:r>
+    </w:p>
+    <w:p>
+      <w:pPr>
+        <w:pStyle w:val="Heading3"/>
+      </w:pPr>
+      <w:r>
+        <w:t>Exercise</w:t>
+      </w:r>
+    </w:p>
+    <w:p>
+      <w:pPr>
+        <w:spacing w:after="0" w:line="240" w:lineRule="auto"/>
+      </w:pPr>
+      <w:r>
+        <w:t xml:space="preserve">Description: </w:t>
+      </w:r>
+      <w:r>
+        <w:tab/>
+      </w:r>
+      <w:r>
+        <w:t xml:space="preserve">Table containing basic information for an exercise, </w:t>
+      </w:r>
+      <w:r>
+        <w:rPr>
+          <w:b/>
+        </w:rPr>
+        <w:t>weak entity</w:t>
+      </w:r>
+      <w:r>
+        <w:t>.</w:t>
+      </w:r>
+    </w:p>
+    <w:p>
+      <w:pPr>
+        <w:spacing w:after="0" w:line="240" w:lineRule="auto"/>
+      </w:pPr>
+      <w:r>
         <w:t xml:space="preserve">Keys: </w:t>
       </w:r>
       <w:r>
@@ -96,20 +1142,793 @@
         <w:rPr>
           <w:b/>
         </w:rPr>
+        <w:t xml:space="preserve">course_id </w:t>
+      </w:r>
+      <w:r>
+        <w:t xml:space="preserve">(FK on Course.course_id), </w:t>
+      </w:r>
+      <w:r>
+        <w:rPr>
+          <w:b/>
+        </w:rPr>
+        <w:t>ex_id</w:t>
+      </w:r>
+    </w:p>
+    <w:p>
+      <w:pPr>
+        <w:spacing w:after="0" w:line="240" w:lineRule="auto"/>
+      </w:pPr>
+      <w:r>
+        <w:t xml:space="preserve">Constraints: </w:t>
+      </w:r>
+      <w:r>
+        <w:tab/>
+      </w:r>
+      <w:r>
+        <w:t>Minimum difficulty must be below maximum difficulty</w:t>
+      </w:r>
+      <w:r>
+        <w:br/>
+      </w:r>
+      <w:r>
+        <w:tab/>
+      </w:r>
+      <w:r>
+        <w:tab/>
+        <w:t>Start date must be before end date</w:t>
+      </w:r>
+      <w:r>
+        <w:br/>
+      </w:r>
+      <w:r>
+        <w:tab/>
+      </w:r>
+      <w:r>
+        <w:tab/>
+        <w:t>Number of attempts must be greater than 1</w:t>
+      </w:r>
+      <w:r>
+        <w:br/>
+      </w:r>
+      <w:r>
+        <w:tab/>
+      </w:r>
+      <w:r>
+        <w:tab/>
+        <w:t>Scoring policy must be one of (‘last’, ‘average’, ‘highest’)</w:t>
+      </w:r>
+      <w:r>
+        <w:br/>
+      </w:r>
+      <w:r>
+        <w:tab/>
+      </w:r>
+      <w:r>
+        <w:tab/>
+        <w:t>All fields must be non-null</w:t>
+      </w:r>
+      <w:r>
+        <w:br/>
+      </w:r>
+      <w:r>
+        <w:tab/>
+      </w:r>
+      <w:r>
+        <w:tab/>
+        <w:t>Both difficulties must be between 1-5</w:t>
+      </w:r>
+    </w:p>
+    <w:p>
+      <w:pPr>
+        <w:pStyle w:val="Heading3"/>
+      </w:pPr>
+      <w:r>
+        <w:t>ExQuestions</w:t>
+      </w:r>
+    </w:p>
+    <w:p>
+      <w:pPr>
+        <w:spacing w:after="0" w:line="240" w:lineRule="auto"/>
+      </w:pPr>
+      <w:r>
+        <w:t xml:space="preserve">Description: </w:t>
+      </w:r>
+      <w:r>
+        <w:tab/>
+      </w:r>
+      <w:r>
+        <w:t xml:space="preserve">A </w:t>
+      </w:r>
+      <w:r>
+        <w:rPr>
+          <w:b/>
+        </w:rPr>
+        <w:t xml:space="preserve">relationship </w:t>
+      </w:r>
+      <w:r>
+        <w:t>table, relates exercises to the questions in them.</w:t>
+      </w:r>
+    </w:p>
+    <w:p>
+      <w:pPr>
+        <w:spacing w:after="0" w:line="240" w:lineRule="auto"/>
+      </w:pPr>
+      <w:r>
+        <w:t xml:space="preserve">Keys: </w:t>
+      </w:r>
+      <w:r>
+        <w:tab/>
+      </w:r>
+      <w:r>
+        <w:tab/>
+      </w:r>
+      <w:r>
+        <w:rPr>
+          <w:b/>
+        </w:rPr>
+        <w:t>ex_id</w:t>
+      </w:r>
+      <w:r>
+        <w:t xml:space="preserve"> (FK on Exercise.ex_id), </w:t>
+      </w:r>
+      <w:r>
+        <w:rPr>
+          <w:b/>
+        </w:rPr>
+        <w:t>ques_id</w:t>
+      </w:r>
+      <w:r>
+        <w:t xml:space="preserve"> (FK on Question.ques_id)</w:t>
+      </w:r>
+    </w:p>
+    <w:p>
+      <w:pPr>
+        <w:spacing w:after="0" w:line="240" w:lineRule="auto"/>
+      </w:pPr>
+      <w:r>
+        <w:t xml:space="preserve">Constraints: </w:t>
+      </w:r>
+      <w:r>
+        <w:tab/>
+      </w:r>
+      <w:r>
+        <w:t>None</w:t>
+      </w:r>
+    </w:p>
+    <w:p>
+      <w:pPr>
+        <w:pStyle w:val="Heading3"/>
+      </w:pPr>
+      <w:r>
+        <w:t>Question</w:t>
+      </w:r>
+    </w:p>
+    <w:p>
+      <w:pPr>
+        <w:spacing w:after="0" w:line="240" w:lineRule="auto"/>
+      </w:pPr>
+      <w:r>
+        <w:t xml:space="preserve">Description: </w:t>
+      </w:r>
+      <w:r>
+        <w:tab/>
+      </w:r>
+      <w:r>
+        <w:t xml:space="preserve">A </w:t>
+      </w:r>
+      <w:r>
+        <w:t>table to store</w:t>
+      </w:r>
+      <w:r>
+        <w:t xml:space="preserve"> question</w:t>
+      </w:r>
+      <w:r>
+        <w:t>s</w:t>
+      </w:r>
+      <w:r>
+        <w:t xml:space="preserve">, </w:t>
+      </w:r>
+      <w:r>
+        <w:t>contains</w:t>
+      </w:r>
+      <w:r>
+        <w:t xml:space="preserve"> the basic information.</w:t>
+      </w:r>
+    </w:p>
+    <w:p>
+      <w:pPr>
+        <w:spacing w:after="0" w:line="240" w:lineRule="auto"/>
+      </w:pPr>
+      <w:r>
+        <w:t xml:space="preserve">Keys: </w:t>
+      </w:r>
+      <w:r>
+        <w:tab/>
+      </w:r>
+      <w:r>
+        <w:tab/>
+      </w:r>
+      <w:r>
+        <w:rPr>
+          <w:b/>
+        </w:rPr>
+        <w:t>ques_id</w:t>
+      </w:r>
+    </w:p>
+    <w:p>
+      <w:pPr>
+        <w:spacing w:after="0" w:line="240" w:lineRule="auto"/>
+      </w:pPr>
+      <w:r>
+        <w:t xml:space="preserve">Constraints: </w:t>
+      </w:r>
+      <w:r>
+        <w:tab/>
+      </w:r>
+      <w:r>
+        <w:t>All fields except hint must be non-null.</w:t>
+      </w:r>
+      <w:r>
+        <w:br/>
+      </w:r>
+      <w:r>
+        <w:tab/>
+      </w:r>
+      <w:r>
+        <w:tab/>
+        <w:t>Difficulty must be between 1-5</w:t>
+      </w:r>
+    </w:p>
+    <w:p>
+      <w:pPr>
+        <w:pStyle w:val="Heading3"/>
+      </w:pPr>
+      <w:r>
+        <w:t>Answer</w:t>
+      </w:r>
+    </w:p>
+    <w:p>
+      <w:pPr>
+        <w:spacing w:after="0" w:line="240" w:lineRule="auto"/>
+        <w:ind w:left="1440" w:hanging="1440"/>
+      </w:pPr>
+      <w:r>
+        <w:t xml:space="preserve">Description: </w:t>
+      </w:r>
+      <w:r>
+        <w:tab/>
+      </w:r>
+      <w:r>
+        <w:t xml:space="preserve">An answer </w:t>
+      </w:r>
+      <w:r>
+        <w:t>table</w:t>
+      </w:r>
+      <w:r>
+        <w:t xml:space="preserve"> for a question, can be right or wrong and optionally contain parameters, </w:t>
+      </w:r>
+      <w:r>
+        <w:rPr>
+          <w:b/>
+        </w:rPr>
+        <w:t>weak entity.</w:t>
+      </w:r>
+    </w:p>
+    <w:p>
+      <w:pPr>
+        <w:spacing w:after="0" w:line="240" w:lineRule="auto"/>
+      </w:pPr>
+      <w:r>
+        <w:t xml:space="preserve">Keys: </w:t>
+      </w:r>
+      <w:r>
+        <w:tab/>
+      </w:r>
+      <w:r>
+        <w:tab/>
+      </w:r>
+      <w:r>
+        <w:rPr>
+          <w:b/>
+        </w:rPr>
+        <w:t>ques_id</w:t>
+      </w:r>
+      <w:r>
+        <w:t xml:space="preserve"> (FK on Question.ques_id), </w:t>
+      </w:r>
+      <w:r>
+        <w:rPr>
+          <w:b/>
+        </w:rPr>
+        <w:t>ans_id</w:t>
+      </w:r>
+    </w:p>
+    <w:p>
+      <w:pPr>
+        <w:spacing w:after="0" w:line="240" w:lineRule="auto"/>
+      </w:pPr>
+      <w:r>
+        <w:t xml:space="preserve">Constraints: </w:t>
+      </w:r>
+      <w:r>
+        <w:tab/>
+      </w:r>
+      <w:r>
+        <w:t>All fields must be non-null except param_id (if there are no parameters)</w:t>
+      </w:r>
+    </w:p>
+    <w:p>
+      <w:pPr>
+        <w:pStyle w:val="Heading3"/>
+      </w:pPr>
+      <w:r>
+        <w:t>Parameters</w:t>
+      </w:r>
+    </w:p>
+    <w:p>
+      <w:pPr>
+        <w:spacing w:after="0" w:line="240" w:lineRule="auto"/>
+      </w:pPr>
+      <w:r>
+        <w:t xml:space="preserve">Description: </w:t>
+      </w:r>
+      <w:r>
+        <w:tab/>
+      </w:r>
+      <w:r>
+        <w:t xml:space="preserve">A table for storing parameters for both questions and answers, </w:t>
+      </w:r>
+      <w:r>
+        <w:rPr>
+          <w:b/>
+        </w:rPr>
+        <w:t>weak entity</w:t>
+      </w:r>
+      <w:r>
+        <w:t>.</w:t>
+      </w:r>
+    </w:p>
+    <w:p>
+      <w:pPr>
+        <w:spacing w:after="0" w:line="240" w:lineRule="auto"/>
+      </w:pPr>
+      <w:r>
+        <w:t xml:space="preserve">Keys: </w:t>
+      </w:r>
+      <w:r>
+        <w:tab/>
+      </w:r>
+      <w:r>
+        <w:tab/>
+      </w:r>
+      <w:r>
+        <w:rPr>
+          <w:b/>
+        </w:rPr>
+        <w:t>ques_id</w:t>
+      </w:r>
+      <w:r>
+        <w:t xml:space="preserve"> (FK on Question.ques_id), </w:t>
+      </w:r>
+      <w:r>
+        <w:rPr>
+          <w:b/>
+        </w:rPr>
+        <w:t>param</w:t>
+      </w:r>
+      <w:r>
+        <w:rPr>
+          <w:b/>
+        </w:rPr>
+        <w:softHyphen/>
+        <w:t>_id</w:t>
+      </w:r>
+    </w:p>
+    <w:p>
+      <w:pPr>
+        <w:spacing w:after="0" w:line="240" w:lineRule="auto"/>
+      </w:pPr>
+      <w:r>
+        <w:lastRenderedPageBreak/>
+        <w:t xml:space="preserve">Constraints: </w:t>
+      </w:r>
+      <w:r>
+        <w:tab/>
+        <w:t>id must be unique, all fields must be non-null</w:t>
+      </w:r>
+    </w:p>
+    <w:p>
+      <w:pPr>
+        <w:pStyle w:val="Heading3"/>
+      </w:pPr>
+      <w:r>
+        <w:t>AttAnswers</w:t>
+      </w:r>
+    </w:p>
+    <w:p>
+      <w:pPr>
+        <w:spacing w:after="0" w:line="240" w:lineRule="auto"/>
+      </w:pPr>
+      <w:r>
+        <w:t xml:space="preserve">Description: </w:t>
+      </w:r>
+      <w:r>
+        <w:tab/>
+      </w:r>
+      <w:r>
+        <w:t xml:space="preserve">A </w:t>
+      </w:r>
+      <w:r>
+        <w:rPr>
+          <w:b/>
+        </w:rPr>
+        <w:t xml:space="preserve">relationship </w:t>
+      </w:r>
+      <w:r>
+        <w:t>table which stores the answers for each question on an exercise attempt.</w:t>
+      </w:r>
+    </w:p>
+    <w:p>
+      <w:pPr>
+        <w:spacing w:after="0" w:line="240" w:lineRule="auto"/>
+        <w:ind w:left="1440" w:hanging="1440"/>
+      </w:pPr>
+      <w:r>
+        <w:t xml:space="preserve">Keys: </w:t>
+      </w:r>
+      <w:r>
+        <w:tab/>
+      </w:r>
+      <w:r>
+        <w:rPr>
+          <w:b/>
+        </w:rPr>
+        <w:t xml:space="preserve">att_id </w:t>
+      </w:r>
+      <w:r>
+        <w:t xml:space="preserve">(FK on Attempt.att_id), </w:t>
+      </w:r>
+      <w:r>
+        <w:rPr>
+          <w:b/>
+        </w:rPr>
+        <w:t xml:space="preserve">ans_id, ques_id </w:t>
+      </w:r>
+      <w:r>
+        <w:t>(Both FK on Answer.ans_id and Answer.ques_id)</w:t>
+      </w:r>
+    </w:p>
+    <w:p>
+      <w:pPr>
+        <w:spacing w:after="0" w:line="240" w:lineRule="auto"/>
+      </w:pPr>
+      <w:r>
+        <w:t xml:space="preserve">Constraints: </w:t>
+      </w:r>
+      <w:r>
+        <w:tab/>
+      </w:r>
+      <w:r>
+        <w:t>None</w:t>
+      </w:r>
+    </w:p>
+    <w:p>
+      <w:pPr>
+        <w:pStyle w:val="Heading3"/>
+      </w:pPr>
+      <w:r>
+        <w:t>Attempt</w:t>
+      </w:r>
+    </w:p>
+    <w:p>
+      <w:pPr>
+        <w:spacing w:after="0" w:line="240" w:lineRule="auto"/>
+        <w:ind w:left="1440" w:hanging="1440"/>
+      </w:pPr>
+      <w:r>
+        <w:t xml:space="preserve">Description: </w:t>
+      </w:r>
+      <w:r>
+        <w:tab/>
+      </w:r>
+      <w:r>
+        <w:t>A table to store basi</w:t>
+      </w:r>
+      <w:r>
+        <w:t xml:space="preserve">c information about an attempt, </w:t>
+      </w:r>
+      <w:r>
+        <w:rPr>
+          <w:b/>
+        </w:rPr>
+        <w:t>weak entity</w:t>
+      </w:r>
+      <w:r>
+        <w:t>. Cascades on deletion of exercise, course, or student.</w:t>
+      </w:r>
+    </w:p>
+    <w:p>
+      <w:pPr>
+        <w:spacing w:after="0" w:line="240" w:lineRule="auto"/>
+      </w:pPr>
+      <w:r>
+        <w:t xml:space="preserve">Keys: </w:t>
+      </w:r>
+      <w:r>
+        <w:tab/>
+      </w:r>
+      <w:r>
+        <w:tab/>
+      </w:r>
+      <w:r>
+        <w:rPr>
+          <w:b/>
+        </w:rPr>
+        <w:t>att_id</w:t>
+      </w:r>
+    </w:p>
+    <w:p>
+      <w:pPr>
+        <w:spacing w:after="0" w:line="240" w:lineRule="auto"/>
+      </w:pPr>
+      <w:r>
+        <w:t xml:space="preserve">Constraints: </w:t>
+      </w:r>
+      <w:r>
+        <w:tab/>
+      </w:r>
+      <w:r>
+        <w:t>All fields must be non-null</w:t>
+      </w:r>
+    </w:p>
+    <w:p>
+      <w:pPr>
+        <w:pStyle w:val="Heading3"/>
+      </w:pPr>
+      <w:r>
+        <w:t>Topic</w:t>
+      </w:r>
+    </w:p>
+    <w:p>
+      <w:pPr>
+        <w:spacing w:after="0" w:line="240" w:lineRule="auto"/>
+      </w:pPr>
+      <w:r>
+        <w:t xml:space="preserve">Description: </w:t>
+      </w:r>
+      <w:r>
+        <w:tab/>
+      </w:r>
+      <w:r>
+        <w:t>Table to store topics.</w:t>
+      </w:r>
+    </w:p>
+    <w:p>
+      <w:pPr>
+        <w:spacing w:after="0" w:line="240" w:lineRule="auto"/>
+      </w:pPr>
+      <w:r>
+        <w:t xml:space="preserve">Keys: </w:t>
+      </w:r>
+      <w:r>
+        <w:tab/>
+      </w:r>
+      <w:r>
+        <w:tab/>
+      </w:r>
+      <w:r>
+        <w:rPr>
+          <w:b/>
+        </w:rPr>
+        <w:t>topic_id</w:t>
+      </w:r>
+    </w:p>
+    <w:p>
+      <w:pPr>
+        <w:spacing w:after="0" w:line="240" w:lineRule="auto"/>
+      </w:pPr>
+      <w:r>
+        <w:t xml:space="preserve">Constraints: </w:t>
+      </w:r>
+      <w:r>
+        <w:tab/>
+      </w:r>
+      <w:r>
+        <w:t>All fields must be non-null</w:t>
+      </w:r>
+    </w:p>
+    <w:p>
+      <w:pPr>
+        <w:pStyle w:val="Heading3"/>
+      </w:pPr>
+      <w:r>
+        <w:t>CourseTopic</w:t>
+      </w:r>
+    </w:p>
+    <w:p>
+      <w:pPr>
+        <w:spacing w:after="0" w:line="240" w:lineRule="auto"/>
+      </w:pPr>
+      <w:r>
+        <w:t xml:space="preserve">Description: </w:t>
+      </w:r>
+      <w:r>
+        <w:tab/>
+      </w:r>
+      <w:r>
+        <w:t xml:space="preserve">A </w:t>
+      </w:r>
+      <w:r>
+        <w:rPr>
+          <w:b/>
+        </w:rPr>
+        <w:t xml:space="preserve">relationship </w:t>
+      </w:r>
+      <w:r>
+        <w:t>table which stores the topics for each course.</w:t>
+      </w:r>
+    </w:p>
+    <w:p>
+      <w:pPr>
+        <w:spacing w:after="0" w:line="240" w:lineRule="auto"/>
+      </w:pPr>
+      <w:r>
+        <w:t xml:space="preserve">Keys: </w:t>
+      </w:r>
+      <w:r>
+        <w:tab/>
+      </w:r>
+      <w:r>
+        <w:tab/>
         <w:t>id</w:t>
       </w:r>
-      <w:r>
+    </w:p>
+    <w:p>
+      <w:pPr>
+        <w:spacing w:after="0" w:line="240" w:lineRule="auto"/>
+      </w:pPr>
+      <w:r>
+        <w:t xml:space="preserve">Constraints: </w:t>
+      </w:r>
+      <w:r>
+        <w:tab/>
+      </w:r>
+      <w:r>
+        <w:t>None</w:t>
+      </w:r>
+    </w:p>
+    <w:p>
+      <w:pPr>
+        <w:spacing w:after="0" w:line="240" w:lineRule="auto"/>
+      </w:pPr>
+    </w:p>
+    <w:p>
+      <w:pPr>
+        <w:pStyle w:val="Heading1"/>
+        <w:spacing w:before="0"/>
+      </w:pPr>
+      <w:r>
+        <w:t>Constraints</w:t>
+      </w:r>
+    </w:p>
+    <w:p>
+      <w:pPr>
+        <w:pStyle w:val="ListParagraph"/>
+        <w:numPr>
+          <w:ilvl w:val="0"/>
+          <w:numId w:val="1"/>
+        </w:numPr>
+        <w:rPr>
+          <w:b/>
+        </w:rPr>
+      </w:pPr>
+      <w:r>
+        <w:rPr>
+          <w:b/>
+        </w:rPr>
+        <w:t>Number of students enrolled in a course should not surpass max enrolled in Course table.</w:t>
+      </w:r>
+      <w:r>
+        <w:rPr>
+          <w:b/>
+        </w:rPr>
         <w:br/>
-        <w:t xml:space="preserve">Constraints: </w:t>
-      </w:r>
-      <w:r>
-        <w:tab/>
-      </w:r>
-      <w:r>
-        <w:t xml:space="preserve">All </w:t>
-      </w:r>
-      <w:r>
-        <w:t>fields must be non-null</w:t>
+      </w:r>
+      <w:r>
+        <w:t>This constraint was met by creating 3 triggers, two which update Course.num_enrolled when a student is added/dropped from a course, and then a last trigger which ensures num_enrolled never exceeds max_enrolled.</w:t>
+      </w:r>
+    </w:p>
+    <w:p>
+      <w:pPr>
+        <w:pStyle w:val="ListParagraph"/>
+        <w:numPr>
+          <w:ilvl w:val="0"/>
+          <w:numId w:val="1"/>
+        </w:numPr>
+        <w:rPr>
+          <w:b/>
+        </w:rPr>
+      </w:pPr>
+      <w:r>
+        <w:rPr>
+          <w:b/>
+        </w:rPr>
+        <w:t>Students should only be able to attempt exercises for the courses they’re in.</w:t>
+      </w:r>
+      <w:r>
+        <w:rPr>
+          <w:b/>
+        </w:rPr>
+        <w:br/>
+      </w:r>
+      <w:r>
+        <w:t>This constraint we implemented</w:t>
+      </w:r>
+      <w:r>
+        <w:t xml:space="preserve"> as a trigger which queries the enrolledin table before making an insertion on the attempts table.</w:t>
+      </w:r>
+      <w:r>
+        <w:t xml:space="preserve"> </w:t>
+      </w:r>
+    </w:p>
+    <w:p>
+      <w:pPr>
+        <w:pStyle w:val="ListParagraph"/>
+        <w:numPr>
+          <w:ilvl w:val="0"/>
+          <w:numId w:val="1"/>
+        </w:numPr>
+        <w:rPr>
+          <w:b/>
+        </w:rPr>
+      </w:pPr>
+      <w:r>
+        <w:rPr>
+          <w:b/>
+        </w:rPr>
+        <w:t>Only graduate students should be able to enroll in graduate courses.</w:t>
+      </w:r>
+      <w:r>
+        <w:rPr>
+          <w:b/>
+        </w:rPr>
+        <w:br/>
+      </w:r>
+      <w:r>
+        <w:t xml:space="preserve">This constraint was implemented as a trigger </w:t>
+      </w:r>
+      <w:r>
+        <w:t xml:space="preserve">on insert to enrolledin </w:t>
+      </w:r>
+      <w:r>
+        <w:t>which checks if the course is graduate, then queries the graduate table if it is.</w:t>
+      </w:r>
+    </w:p>
+    <w:p>
+      <w:pPr>
+        <w:pStyle w:val="ListParagraph"/>
+        <w:numPr>
+          <w:ilvl w:val="0"/>
+          <w:numId w:val="1"/>
+        </w:numPr>
+        <w:rPr>
+          <w:b/>
+        </w:rPr>
+      </w:pPr>
+      <w:r>
+        <w:rPr>
+          <w:b/>
+        </w:rPr>
+        <w:t>TAs should not be able to enroll in classes that they are assisting.</w:t>
+      </w:r>
+      <w:r>
+        <w:rPr>
+          <w:b/>
+        </w:rPr>
+        <w:br/>
+      </w:r>
+      <w:r>
+        <w:t>This constraint was implemented as a trigger on insert into the enrolledin which checks if there is an entry in the TAfor table with the same user id and course id.</w:t>
       </w:r>
     </w:p>
     <w:p>
@@ -117,671 +1936,37 @@
         <w:pStyle w:val="Heading3"/>
       </w:pPr>
       <w:r>
-        <w:t>Graduate</w:t>
-      </w:r>
-    </w:p>
-    <w:p>
-      <w:r>
-        <w:t xml:space="preserve">Description: </w:t>
-      </w:r>
-      <w:r>
-        <w:tab/>
-      </w:r>
-      <w:r>
-        <w:t>Users that are graduate students.</w:t>
-      </w:r>
-      <w:r>
+        <w:t>Constraints Implemented in the Application</w:t>
+      </w:r>
+    </w:p>
+    <w:p>
+      <w:pPr>
+        <w:pStyle w:val="ListParagraph"/>
+        <w:numPr>
+          <w:ilvl w:val="0"/>
+          <w:numId w:val="3"/>
+        </w:numPr>
+        <w:rPr>
+          <w:b/>
+        </w:rPr>
+      </w:pPr>
+      <w:r>
+        <w:rPr>
+          <w:b/>
+        </w:rPr>
+        <w:t>Students should only be able to attempt exercises that are currently open.</w:t>
+      </w:r>
+      <w:r>
+        <w:rPr>
+          <w:b/>
+        </w:rPr>
         <w:br/>
-        <w:t xml:space="preserve">Keys: </w:t>
-      </w:r>
-      <w:r>
-        <w:tab/>
-      </w:r>
-      <w:r>
-        <w:tab/>
-      </w:r>
-      <w:r>
-        <w:rPr>
-          <w:b/>
-        </w:rPr>
-        <w:t>grad_id</w:t>
-      </w:r>
-      <w:r>
-        <w:t xml:space="preserve"> (FK on User.id)</w:t>
-      </w:r>
-      <w:r>
-        <w:br/>
-        <w:t xml:space="preserve">Constraints: </w:t>
-      </w:r>
-      <w:r>
-        <w:tab/>
-      </w:r>
-      <w:r>
-        <w:t>None</w:t>
-      </w:r>
-    </w:p>
-    <w:p>
-      <w:pPr>
-        <w:pStyle w:val="Heading3"/>
-      </w:pPr>
-      <w:r>
-        <w:t>Instructor</w:t>
-      </w:r>
-    </w:p>
-    <w:p>
-      <w:r>
-        <w:t xml:space="preserve">Description: </w:t>
-      </w:r>
-      <w:r>
-        <w:tab/>
-        <w:t xml:space="preserve">Users that are </w:t>
-      </w:r>
-      <w:r>
-        <w:t>instructors</w:t>
-      </w:r>
-      <w:r>
-        <w:t>.</w:t>
-      </w:r>
-      <w:r>
-        <w:br/>
-        <w:t xml:space="preserve">Keys: </w:t>
-      </w:r>
-      <w:r>
-        <w:tab/>
-      </w:r>
-      <w:r>
-        <w:tab/>
-      </w:r>
-      <w:r>
-        <w:rPr>
-          <w:b/>
-        </w:rPr>
-        <w:t>inst_id</w:t>
-      </w:r>
-      <w:r>
-        <w:t xml:space="preserve"> (FK on User.id)</w:t>
-      </w:r>
-      <w:r>
-        <w:br/>
-        <w:t xml:space="preserve">Constraints: </w:t>
-      </w:r>
-      <w:r>
-        <w:tab/>
-      </w:r>
-      <w:r>
-        <w:t>None</w:t>
-      </w:r>
-    </w:p>
-    <w:p>
-      <w:pPr>
-        <w:pStyle w:val="Heading3"/>
-      </w:pPr>
-      <w:r>
-        <w:t>Student</w:t>
-      </w:r>
-    </w:p>
-    <w:p>
-      <w:r>
-        <w:t xml:space="preserve">Description: </w:t>
-      </w:r>
-      <w:r>
-        <w:tab/>
-      </w:r>
-      <w:r>
-        <w:t>Users that are students</w:t>
-      </w:r>
-      <w:r>
-        <w:t xml:space="preserve"> (graduate and undergraduate)</w:t>
-      </w:r>
-      <w:r>
-        <w:t>.</w:t>
-      </w:r>
-      <w:r>
-        <w:br/>
-        <w:t xml:space="preserve">Keys: </w:t>
-      </w:r>
-      <w:r>
-        <w:tab/>
-      </w:r>
-      <w:r>
-        <w:tab/>
-      </w:r>
-      <w:r>
-        <w:rPr>
-          <w:b/>
-        </w:rPr>
-        <w:t>student_id</w:t>
-      </w:r>
-      <w:r>
-        <w:t xml:space="preserve"> (FK on User.id)</w:t>
-      </w:r>
-      <w:r>
-        <w:br/>
-        <w:t xml:space="preserve">Constraints: </w:t>
-      </w:r>
-      <w:r>
-        <w:tab/>
-      </w:r>
-      <w:r>
-        <w:t>None</w:t>
-      </w:r>
-    </w:p>
-    <w:p>
-      <w:pPr>
-        <w:pStyle w:val="Heading3"/>
-      </w:pPr>
-      <w:r>
-        <w:t>TAFor</w:t>
-      </w:r>
-    </w:p>
-    <w:p>
-      <w:r>
-        <w:t xml:space="preserve">Description: </w:t>
-      </w:r>
-      <w:r>
-        <w:tab/>
-      </w:r>
-      <w:r>
-        <w:t xml:space="preserve">A </w:t>
-      </w:r>
-      <w:r>
-        <w:rPr>
-          <w:b/>
-        </w:rPr>
-        <w:t xml:space="preserve">relationship </w:t>
-      </w:r>
-      <w:r>
-        <w:t xml:space="preserve">table, relates graduate students to </w:t>
-      </w:r>
-      <w:r>
-        <w:t>courses that they TA for.</w:t>
-      </w:r>
-      <w:r>
-        <w:br/>
-        <w:t xml:space="preserve">Keys: </w:t>
-      </w:r>
-      <w:r>
-        <w:tab/>
-      </w:r>
-      <w:r>
-        <w:tab/>
-      </w:r>
-      <w:r>
-        <w:rPr>
-          <w:b/>
-        </w:rPr>
-        <w:t>ta_id</w:t>
-      </w:r>
-      <w:r>
-        <w:t xml:space="preserve"> (FK on Graduate.grad_id), </w:t>
-      </w:r>
-      <w:r>
-        <w:rPr>
-          <w:b/>
-        </w:rPr>
-        <w:t>course_id</w:t>
-      </w:r>
-      <w:r>
-        <w:t xml:space="preserve"> (FK on Course.course_id)</w:t>
-      </w:r>
-      <w:r>
-        <w:br/>
-        <w:t xml:space="preserve">Constraints: </w:t>
-      </w:r>
-      <w:r>
-        <w:tab/>
-      </w:r>
-      <w:r>
-        <w:t>None</w:t>
-      </w:r>
-    </w:p>
-    <w:p>
-      <w:pPr>
-        <w:pStyle w:val="Heading3"/>
-      </w:pPr>
-      <w:r>
-        <w:t>EnrolledIn</w:t>
-      </w:r>
-    </w:p>
-    <w:p>
-      <w:r>
-        <w:t xml:space="preserve">Description: </w:t>
-      </w:r>
-      <w:r>
-        <w:tab/>
-      </w:r>
-      <w:r>
-        <w:t xml:space="preserve">A </w:t>
-      </w:r>
-      <w:r>
-        <w:rPr>
-          <w:b/>
-        </w:rPr>
-        <w:t xml:space="preserve">relationship </w:t>
-      </w:r>
-      <w:r>
-        <w:t xml:space="preserve">table, relates students to </w:t>
-      </w:r>
-      <w:r>
-        <w:t>courses that they are enrolled in.</w:t>
-      </w:r>
-      <w:r>
-        <w:br/>
-        <w:t xml:space="preserve">Keys: </w:t>
-      </w:r>
-      <w:r>
-        <w:tab/>
-      </w:r>
-      <w:r>
-        <w:tab/>
-      </w:r>
-      <w:r>
-        <w:rPr>
-          <w:b/>
-        </w:rPr>
-        <w:t>student_id</w:t>
-      </w:r>
-      <w:r>
-        <w:t xml:space="preserve"> (FK on Student.student_id), </w:t>
-      </w:r>
-      <w:r>
-        <w:rPr>
-          <w:b/>
-        </w:rPr>
-        <w:t>course_id</w:t>
-      </w:r>
-      <w:r>
-        <w:t xml:space="preserve"> (FK on Course.course_id)</w:t>
-      </w:r>
-      <w:r>
-        <w:br/>
-        <w:t xml:space="preserve">Constraints: </w:t>
-      </w:r>
-      <w:r>
-        <w:tab/>
-      </w:r>
-      <w:r>
-        <w:t>On courses where graduate is true, student_id must exist in graduate table.</w:t>
-      </w:r>
-    </w:p>
-    <w:p>
-      <w:pPr>
-        <w:pStyle w:val="Heading3"/>
-      </w:pPr>
-      <w:r>
-        <w:lastRenderedPageBreak/>
-        <w:t>Course</w:t>
-      </w:r>
-    </w:p>
-    <w:p>
-      <w:r>
-        <w:t xml:space="preserve">Description: </w:t>
-      </w:r>
-      <w:r>
-        <w:tab/>
-        <w:t>The base user model. Contains login information, first name, and  last name.</w:t>
-      </w:r>
-      <w:r>
-        <w:br/>
-        <w:t xml:space="preserve">Keys: </w:t>
-      </w:r>
-      <w:r>
-        <w:tab/>
-      </w:r>
-      <w:r>
-        <w:tab/>
-      </w:r>
-      <w:r>
-        <w:rPr>
-          <w:b/>
-        </w:rPr>
-        <w:t>course_id</w:t>
-      </w:r>
-      <w:r>
-        <w:br/>
-        <w:t xml:space="preserve">Constraints: </w:t>
-      </w:r>
-      <w:r>
-        <w:tab/>
-        <w:t>id must be unique, all fields must be non-null</w:t>
-      </w:r>
-    </w:p>
-    <w:p>
-      <w:pPr>
-        <w:pStyle w:val="Heading3"/>
-      </w:pPr>
-      <w:r>
-        <w:t>Exercise</w:t>
-      </w:r>
-    </w:p>
-    <w:p>
-      <w:r>
-        <w:t xml:space="preserve">Description: </w:t>
-      </w:r>
-      <w:r>
-        <w:tab/>
-        <w:t>The base user model. Contains login information, first name, and  last name.</w:t>
-      </w:r>
-      <w:r>
-        <w:br/>
-        <w:t xml:space="preserve">Keys: </w:t>
-      </w:r>
-      <w:r>
-        <w:tab/>
-      </w:r>
-      <w:r>
-        <w:tab/>
-        <w:t>id</w:t>
-      </w:r>
-      <w:r>
-        <w:br/>
-        <w:t xml:space="preserve">Constraints: </w:t>
-      </w:r>
-      <w:r>
-        <w:tab/>
-        <w:t>id must be unique, all fields must be non-null</w:t>
-      </w:r>
-    </w:p>
-    <w:p>
-      <w:pPr>
-        <w:pStyle w:val="Heading3"/>
-      </w:pPr>
-      <w:r>
-        <w:t>ExQuestions</w:t>
-      </w:r>
-    </w:p>
-    <w:p>
-      <w:r>
-        <w:t xml:space="preserve">Description: </w:t>
-      </w:r>
-      <w:r>
-        <w:tab/>
-        <w:t>The base user model. Contains login information, first name, and  last name.</w:t>
-      </w:r>
-      <w:r>
-        <w:br/>
-        <w:t xml:space="preserve">Keys: </w:t>
-      </w:r>
-      <w:r>
-        <w:tab/>
-      </w:r>
-      <w:r>
-        <w:tab/>
-        <w:t>id</w:t>
-      </w:r>
-      <w:r>
-        <w:br/>
-        <w:t xml:space="preserve">Constraints: </w:t>
-      </w:r>
-      <w:r>
-        <w:tab/>
-        <w:t>id must be unique, all fields must be non-null</w:t>
-      </w:r>
-    </w:p>
-    <w:p>
-      <w:pPr>
-        <w:pStyle w:val="Heading3"/>
-      </w:pPr>
-      <w:r>
-        <w:t>Question</w:t>
-      </w:r>
-    </w:p>
-    <w:p>
-      <w:r>
-        <w:t xml:space="preserve">Description: </w:t>
-      </w:r>
-      <w:r>
-        <w:tab/>
-        <w:t>The base user model. Contains login information, first name, and  last name.</w:t>
-      </w:r>
-      <w:r>
-        <w:br/>
-        <w:t xml:space="preserve">Keys: </w:t>
-      </w:r>
-      <w:r>
-        <w:tab/>
-      </w:r>
-      <w:r>
-        <w:tab/>
-        <w:t>id</w:t>
-      </w:r>
-      <w:r>
-        <w:br/>
-        <w:t xml:space="preserve">Constraints: </w:t>
-      </w:r>
-      <w:r>
-        <w:tab/>
-        <w:t>id must be unique, all fields must be non-null</w:t>
-      </w:r>
-    </w:p>
-    <w:p>
-      <w:pPr>
-        <w:pStyle w:val="Heading3"/>
-      </w:pPr>
-      <w:r>
-        <w:t>Answer</w:t>
-      </w:r>
-    </w:p>
-    <w:p>
-      <w:r>
-        <w:t xml:space="preserve">Description: </w:t>
-      </w:r>
-      <w:r>
-        <w:tab/>
-        <w:t>The base user model. Contains login information, first name, and  last name.</w:t>
-      </w:r>
-      <w:r>
-        <w:br/>
-        <w:t xml:space="preserve">Keys: </w:t>
-      </w:r>
-      <w:r>
-        <w:tab/>
-      </w:r>
-      <w:r>
-        <w:tab/>
-        <w:t>id</w:t>
-      </w:r>
-      <w:r>
-        <w:br/>
-        <w:t xml:space="preserve">Constraints: </w:t>
-      </w:r>
-      <w:r>
-        <w:tab/>
-        <w:t>id must be unique, all fields must be non-null</w:t>
-      </w:r>
-    </w:p>
-    <w:p>
-      <w:pPr>
-        <w:pStyle w:val="Heading3"/>
-      </w:pPr>
-      <w:r>
-        <w:t>Parameters</w:t>
-      </w:r>
-    </w:p>
-    <w:p>
-      <w:r>
-        <w:t xml:space="preserve">Description: </w:t>
-      </w:r>
-      <w:r>
-        <w:tab/>
-        <w:t>The base user model. Contains login information, first name, and  last name.</w:t>
-      </w:r>
-      <w:r>
-        <w:br/>
-        <w:t xml:space="preserve">Keys: </w:t>
-      </w:r>
-      <w:r>
-        <w:tab/>
-      </w:r>
-      <w:r>
-        <w:tab/>
-        <w:t>id</w:t>
-      </w:r>
-      <w:r>
-        <w:br/>
-        <w:t xml:space="preserve">Constraints: </w:t>
-      </w:r>
-      <w:r>
-        <w:tab/>
-        <w:t>id must be unique, all fields must be non-null</w:t>
-      </w:r>
-    </w:p>
-    <w:p>
-      <w:pPr>
-        <w:pStyle w:val="Heading3"/>
-      </w:pPr>
-      <w:r>
-        <w:t>AttAnswers</w:t>
-      </w:r>
-    </w:p>
-    <w:p>
-      <w:r>
-        <w:t xml:space="preserve">Description: </w:t>
-      </w:r>
-      <w:r>
-        <w:tab/>
-        <w:t>The base user model. Contains login information, first name, and  last name.</w:t>
-      </w:r>
-      <w:r>
-        <w:br/>
-        <w:t xml:space="preserve">Keys: </w:t>
-      </w:r>
-      <w:r>
-        <w:tab/>
-      </w:r>
-      <w:r>
-        <w:tab/>
-        <w:t>id</w:t>
-      </w:r>
-      <w:r>
-        <w:br/>
-        <w:t xml:space="preserve">Constraints: </w:t>
-      </w:r>
-      <w:r>
-        <w:tab/>
-        <w:t>id must be unique, all fields must be non-null</w:t>
-      </w:r>
-    </w:p>
-    <w:p>
-      <w:pPr>
-        <w:pStyle w:val="Heading3"/>
-      </w:pPr>
-      <w:r>
-        <w:t>Attempt</w:t>
-      </w:r>
-    </w:p>
-    <w:p>
-      <w:r>
-        <w:t xml:space="preserve">Description: </w:t>
-      </w:r>
-      <w:r>
-        <w:tab/>
-        <w:t>The base user model. Contains login information, first name, and  last name.</w:t>
-      </w:r>
-      <w:r>
-        <w:br/>
-        <w:t xml:space="preserve">Keys: </w:t>
-      </w:r>
-      <w:r>
-        <w:tab/>
-      </w:r>
-      <w:r>
-        <w:tab/>
-        <w:t>id</w:t>
-      </w:r>
-      <w:r>
-        <w:br/>
-        <w:t xml:space="preserve">Constraints: </w:t>
-      </w:r>
-      <w:r>
-        <w:tab/>
-        <w:t>id must be unique, all fields must be non-null</w:t>
-      </w:r>
-    </w:p>
-    <w:p>
-      <w:pPr>
-        <w:pStyle w:val="Heading3"/>
-      </w:pPr>
-      <w:r>
-        <w:t>Topic</w:t>
-      </w:r>
-    </w:p>
-    <w:p>
-      <w:r>
-        <w:t xml:space="preserve">Description: </w:t>
-      </w:r>
-      <w:r>
-        <w:tab/>
-        <w:t>The base user model. Contains login information, first name, and  last name.</w:t>
-      </w:r>
-      <w:r>
-        <w:br/>
-        <w:t xml:space="preserve">Keys: </w:t>
-      </w:r>
-      <w:r>
-        <w:tab/>
-      </w:r>
-      <w:r>
-        <w:tab/>
-        <w:t>id</w:t>
-      </w:r>
-      <w:r>
-        <w:br/>
-        <w:t xml:space="preserve">Constraints: </w:t>
-      </w:r>
-      <w:r>
-        <w:tab/>
-        <w:t>id must be unique, all fields must be non-null</w:t>
-      </w:r>
-    </w:p>
-    <w:p>
-      <w:pPr>
-        <w:pStyle w:val="Heading3"/>
-      </w:pPr>
-      <w:r>
-        <w:lastRenderedPageBreak/>
-        <w:t>CourseTopic</w:t>
-      </w:r>
-    </w:p>
-    <w:p>
-      <w:r>
-        <w:t xml:space="preserve">Description: </w:t>
-      </w:r>
-      <w:r>
-        <w:tab/>
-        <w:t>The base user model. Contains login information, first name, and  last name.</w:t>
-      </w:r>
-      <w:r>
-        <w:br/>
-        <w:t xml:space="preserve">Keys: </w:t>
-      </w:r>
-      <w:r>
-        <w:tab/>
-      </w:r>
-      <w:r>
-        <w:tab/>
-        <w:t>id</w:t>
-      </w:r>
-      <w:r>
-        <w:br/>
-        <w:t xml:space="preserve">Constraints: </w:t>
-      </w:r>
-      <w:r>
-        <w:tab/>
-        <w:t>id must be unique, all fields must be non-null</w:t>
-      </w:r>
-    </w:p>
-    <w:p>
-      <w:pPr>
-        <w:pStyle w:val="Heading1"/>
-      </w:pPr>
-      <w:r>
-        <w:t>Constraints</w:t>
-      </w:r>
-    </w:p>
-    <w:p>
-      <w:r>
-        <w:t>Asdasd</w:t>
+      </w:r>
+      <w:r>
+        <w:t xml:space="preserve">This constraint was implemented on the application side, because if we used CURDATE() to check </w:t>
+      </w:r>
+      <w:r>
+        <w:t>attempts as we made them, then we couldn’t load the sample data.</w:t>
       </w:r>
     </w:p>
     <w:p>
@@ -800,6 +1985,9 @@
       </w:pPr>
     </w:p>
     <w:p>
+      <w:pPr>
+        <w:keepNext/>
+      </w:pPr>
       <w:r>
         <w:rPr>
           <w:noProof/>
@@ -808,13 +1996,13 @@
         <mc:AlternateContent>
           <mc:Choice Requires="wps">
             <w:drawing>
-              <wp:anchor distT="0" distB="0" distL="114300" distR="114300" simplePos="0" relativeHeight="251660288" behindDoc="0" locked="0" layoutInCell="1" allowOverlap="1" wp14:anchorId="6A85CBA5" wp14:editId="29E25F25">
+              <wp:anchor distT="0" distB="0" distL="114300" distR="114300" simplePos="0" relativeHeight="251660288" behindDoc="0" locked="0" layoutInCell="1" allowOverlap="1" wp14:anchorId="4CA9CDC4" wp14:editId="0B1837F0">
                 <wp:simplePos x="0" y="0"/>
                 <wp:positionH relativeFrom="column">
                   <wp:posOffset>0</wp:posOffset>
                 </wp:positionH>
                 <wp:positionV relativeFrom="paragraph">
-                  <wp:posOffset>4791075</wp:posOffset>
+                  <wp:posOffset>5086350</wp:posOffset>
                 </wp:positionV>
                 <wp:extent cx="8229600" cy="635"/>
                 <wp:effectExtent l="0" t="0" r="0" b="0"/>
@@ -850,21 +2038,34 @@
                                 <w:noProof/>
                               </w:rPr>
                             </w:pPr>
-                            <w:bookmarkStart w:id="1" w:name="_Ref497566225"/>
+                            <w:bookmarkStart w:id="1" w:name="_Ref497575982"/>
                             <w:r>
                               <w:t xml:space="preserve">Figure </w:t>
                             </w:r>
-                            <w:fldSimple w:instr=" SEQ Figure \* ARABIC ">
-                              <w:r>
-                                <w:rPr>
-                                  <w:noProof/>
-                                </w:rPr>
-                                <w:t>1</w:t>
-                              </w:r>
-                            </w:fldSimple>
+                            <w:r>
+                              <w:fldChar w:fldCharType="begin"/>
+                            </w:r>
+                            <w:r>
+                              <w:instrText xml:space="preserve"> SEQ Figure \* ARABIC </w:instrText>
+                            </w:r>
+                            <w:r>
+                              <w:fldChar w:fldCharType="separate"/>
+                            </w:r>
+                            <w:r>
+                              <w:rPr>
+                                <w:noProof/>
+                              </w:rPr>
+                              <w:t>1</w:t>
+                            </w:r>
+                            <w:r>
+                              <w:rPr>
+                                <w:noProof/>
+                              </w:rPr>
+                              <w:fldChar w:fldCharType="end"/>
+                            </w:r>
                             <w:bookmarkEnd w:id="1"/>
                             <w:r>
-                              <w:t>. An EER diagram for our database.</w:t>
+                              <w:t>. Our EER Diagram</w:t>
                             </w:r>
                           </w:p>
                         </w:txbxContent>
@@ -883,11 +2084,11 @@
           </mc:Choice>
           <mc:Fallback>
             <w:pict>
-              <v:shapetype w14:anchorId="6A85CBA5" id="_x0000_t202" coordsize="21600,21600" o:spt="202" path="m,l,21600r21600,l21600,xe">
+              <v:shapetype w14:anchorId="4CA9CDC4" id="_x0000_t202" coordsize="21600,21600" o:spt="202" path="m,l,21600r21600,l21600,xe">
                 <v:stroke joinstyle="miter"/>
                 <v:path gradientshapeok="t" o:connecttype="rect"/>
               </v:shapetype>
-              <v:shape id="Text Box 1" o:spid="_x0000_s1026" type="#_x0000_t202" style="position:absolute;margin-left:0;margin-top:377.25pt;width:9in;height:.05pt;z-index:251660288;visibility:visible;mso-wrap-style:square;mso-wrap-distance-left:9pt;mso-wrap-distance-top:0;mso-wrap-distance-right:9pt;mso-wrap-distance-bottom:0;mso-position-horizontal:absolute;mso-position-horizontal-relative:text;mso-position-vertical:absolute;mso-position-vertical-relative:text;v-text-anchor:top" o:gfxdata="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" stroked="f">
+              <v:shape id="Text Box 1" o:spid="_x0000_s1026" type="#_x0000_t202" style="position:absolute;margin-left:0;margin-top:400.5pt;width:9in;height:.05pt;z-index:251660288;visibility:visible;mso-wrap-style:square;mso-wrap-distance-left:9pt;mso-wrap-distance-top:0;mso-wrap-distance-right:9pt;mso-wrap-distance-bottom:0;mso-position-horizontal:absolute;mso-position-horizontal-relative:text;mso-position-vertical:absolute;mso-position-vertical-relative:text;v-text-anchor:top" o:gfxdata="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" stroked="f">
                 <v:textbox style="mso-fit-shape-to-text:t" inset="0,0,0,0">
                   <w:txbxContent>
                     <w:p>
@@ -898,21 +2099,34 @@
                           <w:noProof/>
                         </w:rPr>
                       </w:pPr>
-                      <w:bookmarkStart w:id="2" w:name="_Ref497566225"/>
+                      <w:bookmarkStart w:id="2" w:name="_Ref497575982"/>
                       <w:r>
                         <w:t xml:space="preserve">Figure </w:t>
                       </w:r>
-                      <w:fldSimple w:instr=" SEQ Figure \* ARABIC ">
-                        <w:r>
-                          <w:rPr>
-                            <w:noProof/>
-                          </w:rPr>
-                          <w:t>1</w:t>
-                        </w:r>
-                      </w:fldSimple>
+                      <w:r>
+                        <w:fldChar w:fldCharType="begin"/>
+                      </w:r>
+                      <w:r>
+                        <w:instrText xml:space="preserve"> SEQ Figure \* ARABIC </w:instrText>
+                      </w:r>
+                      <w:r>
+                        <w:fldChar w:fldCharType="separate"/>
+                      </w:r>
+                      <w:r>
+                        <w:rPr>
+                          <w:noProof/>
+                        </w:rPr>
+                        <w:t>1</w:t>
+                      </w:r>
+                      <w:r>
+                        <w:rPr>
+                          <w:noProof/>
+                        </w:rPr>
+                        <w:fldChar w:fldCharType="end"/>
+                      </w:r>
                       <w:bookmarkEnd w:id="2"/>
                       <w:r>
-                        <w:t>. An EER diagram for our database.</w:t>
+                        <w:t>. Our EER Diagram</w:t>
                       </w:r>
                     </w:p>
                   </w:txbxContent>
@@ -928,7 +2142,7 @@
           <w:noProof/>
         </w:rPr>
         <w:drawing>
-          <wp:anchor distT="0" distB="0" distL="114300" distR="114300" simplePos="0" relativeHeight="251658240" behindDoc="0" locked="0" layoutInCell="1" allowOverlap="1">
+          <wp:anchor distT="0" distB="0" distL="114300" distR="114300" simplePos="0" relativeHeight="251658240" behindDoc="0" locked="0" layoutInCell="1" allowOverlap="1" wp14:anchorId="1450FC43" wp14:editId="1CDB28F0">
             <wp:simplePos x="914400" y="914400"/>
             <wp:positionH relativeFrom="margin">
               <wp:align>center</wp:align>
@@ -936,10 +2150,10 @@
             <wp:positionV relativeFrom="margin">
               <wp:align>center</wp:align>
             </wp:positionV>
-            <wp:extent cx="8229600" cy="3524250"/>
+            <wp:extent cx="8229600" cy="4114800"/>
             <wp:effectExtent l="0" t="0" r="0" b="0"/>
             <wp:wrapSquare wrapText="bothSides"/>
-            <wp:docPr id="2" name="Picture 2" descr="An EER diagram for gradients."/>
+            <wp:docPr id="3" name="Picture 3" descr="A screenshot of a cell phone&#10;&#10;Description generated with high confidence"/>
             <wp:cNvGraphicFramePr>
               <a:graphicFrameLocks xmlns:a="http://schemas.openxmlformats.org/drawingml/2006/main" noChangeAspect="1"/>
             </wp:cNvGraphicFramePr>
@@ -947,11 +2161,11 @@
               <a:graphicData uri="http://schemas.openxmlformats.org/drawingml/2006/picture">
                 <pic:pic xmlns:pic="http://schemas.openxmlformats.org/drawingml/2006/picture">
                   <pic:nvPicPr>
-                    <pic:cNvPr id="2" name="gradients-eer.png"/>
+                    <pic:cNvPr id="3" name="gradients-eer.png"/>
                     <pic:cNvPicPr/>
                   </pic:nvPicPr>
                   <pic:blipFill>
-                    <a:blip r:embed="rId4">
+                    <a:blip r:embed="rId12">
                       <a:extLst>
                         <a:ext uri="{28A0092B-C50C-407E-A947-70E740481C1C}">
                           <a14:useLocalDpi xmlns:a14="http://schemas.microsoft.com/office/drawing/2010/main" val="0"/>
@@ -965,7 +2179,7 @@
                   <pic:spPr>
                     <a:xfrm>
                       <a:off x="0" y="0"/>
-                      <a:ext cx="8229600" cy="3524250"/>
+                      <a:ext cx="8229600" cy="4114800"/>
                     </a:xfrm>
                     <a:prstGeom prst="rect">
                       <a:avLst/>
@@ -986,6 +2200,385 @@
     </w:sectPr>
   </w:body>
 </w:document>
+</file>
+
+<file path=word/numbering.xml><?xml version="1.0" encoding="utf-8"?>
+<w:numbering xmlns:wpc="http://schemas.microsoft.com/office/word/2010/wordprocessingCanvas" xmlns:cx="http://schemas.microsoft.com/office/drawing/2014/chartex" xmlns:cx1="http://schemas.microsoft.com/office/drawing/2015/9/8/chartex" xmlns:cx2="http://schemas.microsoft.com/office/drawing/2015/10/21/chartex" xmlns:cx3="http://schemas.microsoft.com/office/drawing/2016/5/9/chartex" xmlns:cx4="http://schemas.microsoft.com/office/drawing/2016/5/10/chartex" xmlns:cx5="http://schemas.microsoft.com/office/drawing/2016/5/11/chartex" xmlns:cx6="http://schemas.microsoft.com/office/drawing/2016/5/12/chartex" xmlns:cx7="http://schemas.microsoft.com/office/drawing/2016/5/13/chartex" xmlns:cx8="http://schemas.microsoft.com/office/drawing/2016/5/14/chartex" xmlns:mc="http://schemas.openxmlformats.org/markup-compatibility/2006" xmlns:aink="http://schemas.microsoft.com/office/drawing/2016/ink" xmlns:am3d="http://schemas.microsoft.com/office/drawing/2017/model3d" xmlns:o="urn:schemas-microsoft-com:office:office" xmlns:r="http://schemas.openxmlformats.org/officeDocument/2006/relationships" xmlns:m="http://schemas.openxmlformats.org/officeDocument/2006/math" xmlns:v="urn:schemas-microsoft-com:vml" xmlns:wp14="http://schemas.microsoft.com/office/word/2010/wordprocessingDrawing" xmlns:wp="http://schemas.openxmlformats.org/drawingml/2006/wordprocessingDrawing" xmlns:w10="urn:schemas-microsoft-com:office:word" xmlns:w="http://schemas.openxmlformats.org/wordprocessingml/2006/main" xmlns:w14="http://schemas.microsoft.com/office/word/2010/wordml" xmlns:w15="http://schemas.microsoft.com/office/word/2012/wordml" xmlns:w16cid="http://schemas.microsoft.com/office/word/2016/wordml/cid" xmlns:w16se="http://schemas.microsoft.com/office/word/2015/wordml/symex" xmlns:wpg="http://schemas.microsoft.com/office/word/2010/wordprocessingGroup" xmlns:wpi="http://schemas.microsoft.com/office/word/2010/wordprocessingInk" xmlns:wne="http://schemas.microsoft.com/office/word/2006/wordml" xmlns:wps="http://schemas.microsoft.com/office/word/2010/wordprocessingShape" mc:Ignorable="w14 w15 w16se w16cid wp14">
+  <w:numPicBullet w:numPicBulletId="0">
+    <w:pict>
+      <v:shapetype id="_x0000_t75" coordsize="21600,21600" o:spt="75" o:preferrelative="t" path="m@4@5l@4@11@9@11@9@5xe" filled="f" stroked="f">
+        <v:stroke joinstyle="miter"/>
+        <v:formulas>
+          <v:f eqn="if lineDrawn pixelLineWidth 0"/>
+          <v:f eqn="sum @0 1 0"/>
+          <v:f eqn="sum 0 0 @1"/>
+          <v:f eqn="prod @2 1 2"/>
+          <v:f eqn="prod @3 21600 pixelWidth"/>
+          <v:f eqn="prod @3 21600 pixelHeight"/>
+          <v:f eqn="sum @0 0 1"/>
+          <v:f eqn="prod @6 1 2"/>
+          <v:f eqn="prod @7 21600 pixelWidth"/>
+          <v:f eqn="sum @8 21600 0"/>
+          <v:f eqn="prod @7 21600 pixelHeight"/>
+          <v:f eqn="sum @10 21600 0"/>
+        </v:formulas>
+        <v:path o:extrusionok="f" gradientshapeok="t" o:connecttype="rect"/>
+        <o:lock v:ext="edit" aspectratio="t"/>
+      </v:shapetype>
+      <v:shape id="Picture 14" o:spid="_x0000_i1027" type="#_x0000_t75" style="width:9.75pt;height:14.25pt;visibility:visible;mso-wrap-style:square" o:bullet="t">
+        <v:imagedata r:id="rId1" o:title=""/>
+      </v:shape>
+    </w:pict>
+  </w:numPicBullet>
+  <w:abstractNum w:abstractNumId="0" w15:restartNumberingAfterBreak="0">
+    <w:nsid w:val="3F7416F6"/>
+    <w:multiLevelType w:val="hybridMultilevel"/>
+    <w:tmpl w:val="0E960D6C"/>
+    <w:lvl w:ilvl="0" w:tplc="04090001">
+      <w:start w:val="1"/>
+      <w:numFmt w:val="bullet"/>
+      <w:lvlText w:val=""/>
+      <w:lvlJc w:val="left"/>
+      <w:pPr>
+        <w:ind w:left="360" w:hanging="360"/>
+      </w:pPr>
+      <w:rPr>
+        <w:rFonts w:ascii="Symbol" w:hAnsi="Symbol" w:hint="default"/>
+      </w:rPr>
+    </w:lvl>
+    <w:lvl w:ilvl="1" w:tplc="04090003" w:tentative="1">
+      <w:start w:val="1"/>
+      <w:numFmt w:val="bullet"/>
+      <w:lvlText w:val="o"/>
+      <w:lvlJc w:val="left"/>
+      <w:pPr>
+        <w:ind w:left="1080" w:hanging="360"/>
+      </w:pPr>
+      <w:rPr>
+        <w:rFonts w:ascii="Courier New" w:hAnsi="Courier New" w:cs="Courier New" w:hint="default"/>
+      </w:rPr>
+    </w:lvl>
+    <w:lvl w:ilvl="2" w:tplc="04090005" w:tentative="1">
+      <w:start w:val="1"/>
+      <w:numFmt w:val="bullet"/>
+      <w:lvlText w:val=""/>
+      <w:lvlJc w:val="left"/>
+      <w:pPr>
+        <w:ind w:left="1800" w:hanging="360"/>
+      </w:pPr>
+      <w:rPr>
+        <w:rFonts w:ascii="Wingdings" w:hAnsi="Wingdings" w:hint="default"/>
+      </w:rPr>
+    </w:lvl>
+    <w:lvl w:ilvl="3" w:tplc="04090001" w:tentative="1">
+      <w:start w:val="1"/>
+      <w:numFmt w:val="bullet"/>
+      <w:lvlText w:val=""/>
+      <w:lvlJc w:val="left"/>
+      <w:pPr>
+        <w:ind w:left="2520" w:hanging="360"/>
+      </w:pPr>
+      <w:rPr>
+        <w:rFonts w:ascii="Symbol" w:hAnsi="Symbol" w:hint="default"/>
+      </w:rPr>
+    </w:lvl>
+    <w:lvl w:ilvl="4" w:tplc="04090003" w:tentative="1">
+      <w:start w:val="1"/>
+      <w:numFmt w:val="bullet"/>
+      <w:lvlText w:val="o"/>
+      <w:lvlJc w:val="left"/>
+      <w:pPr>
+        <w:ind w:left="3240" w:hanging="360"/>
+      </w:pPr>
+      <w:rPr>
+        <w:rFonts w:ascii="Courier New" w:hAnsi="Courier New" w:cs="Courier New" w:hint="default"/>
+      </w:rPr>
+    </w:lvl>
+    <w:lvl w:ilvl="5" w:tplc="04090005" w:tentative="1">
+      <w:start w:val="1"/>
+      <w:numFmt w:val="bullet"/>
+      <w:lvlText w:val=""/>
+      <w:lvlJc w:val="left"/>
+      <w:pPr>
+        <w:ind w:left="3960" w:hanging="360"/>
+      </w:pPr>
+      <w:rPr>
+        <w:rFonts w:ascii="Wingdings" w:hAnsi="Wingdings" w:hint="default"/>
+      </w:rPr>
+    </w:lvl>
+    <w:lvl w:ilvl="6" w:tplc="04090001" w:tentative="1">
+      <w:start w:val="1"/>
+      <w:numFmt w:val="bullet"/>
+      <w:lvlText w:val=""/>
+      <w:lvlJc w:val="left"/>
+      <w:pPr>
+        <w:ind w:left="4680" w:hanging="360"/>
+      </w:pPr>
+      <w:rPr>
+        <w:rFonts w:ascii="Symbol" w:hAnsi="Symbol" w:hint="default"/>
+      </w:rPr>
+    </w:lvl>
+    <w:lvl w:ilvl="7" w:tplc="04090003" w:tentative="1">
+      <w:start w:val="1"/>
+      <w:numFmt w:val="bullet"/>
+      <w:lvlText w:val="o"/>
+      <w:lvlJc w:val="left"/>
+      <w:pPr>
+        <w:ind w:left="5400" w:hanging="360"/>
+      </w:pPr>
+      <w:rPr>
+        <w:rFonts w:ascii="Courier New" w:hAnsi="Courier New" w:cs="Courier New" w:hint="default"/>
+      </w:rPr>
+    </w:lvl>
+    <w:lvl w:ilvl="8" w:tplc="04090005" w:tentative="1">
+      <w:start w:val="1"/>
+      <w:numFmt w:val="bullet"/>
+      <w:lvlText w:val=""/>
+      <w:lvlJc w:val="left"/>
+      <w:pPr>
+        <w:ind w:left="6120" w:hanging="360"/>
+      </w:pPr>
+      <w:rPr>
+        <w:rFonts w:ascii="Wingdings" w:hAnsi="Wingdings" w:hint="default"/>
+      </w:rPr>
+    </w:lvl>
+  </w:abstractNum>
+  <w:abstractNum w:abstractNumId="1" w15:restartNumberingAfterBreak="0">
+    <w:nsid w:val="43A128E4"/>
+    <w:multiLevelType w:val="hybridMultilevel"/>
+    <w:tmpl w:val="E132D380"/>
+    <w:lvl w:ilvl="0" w:tplc="04090001">
+      <w:start w:val="1"/>
+      <w:numFmt w:val="bullet"/>
+      <w:lvlText w:val=""/>
+      <w:lvlJc w:val="left"/>
+      <w:pPr>
+        <w:ind w:left="360" w:hanging="360"/>
+      </w:pPr>
+      <w:rPr>
+        <w:rFonts w:ascii="Symbol" w:hAnsi="Symbol" w:hint="default"/>
+      </w:rPr>
+    </w:lvl>
+    <w:lvl w:ilvl="1" w:tplc="04090003" w:tentative="1">
+      <w:start w:val="1"/>
+      <w:numFmt w:val="bullet"/>
+      <w:lvlText w:val="o"/>
+      <w:lvlJc w:val="left"/>
+      <w:pPr>
+        <w:ind w:left="1080" w:hanging="360"/>
+      </w:pPr>
+      <w:rPr>
+        <w:rFonts w:ascii="Courier New" w:hAnsi="Courier New" w:cs="Courier New" w:hint="default"/>
+      </w:rPr>
+    </w:lvl>
+    <w:lvl w:ilvl="2" w:tplc="04090005" w:tentative="1">
+      <w:start w:val="1"/>
+      <w:numFmt w:val="bullet"/>
+      <w:lvlText w:val=""/>
+      <w:lvlJc w:val="left"/>
+      <w:pPr>
+        <w:ind w:left="1800" w:hanging="360"/>
+      </w:pPr>
+      <w:rPr>
+        <w:rFonts w:ascii="Wingdings" w:hAnsi="Wingdings" w:hint="default"/>
+      </w:rPr>
+    </w:lvl>
+    <w:lvl w:ilvl="3" w:tplc="04090001" w:tentative="1">
+      <w:start w:val="1"/>
+      <w:numFmt w:val="bullet"/>
+      <w:lvlText w:val=""/>
+      <w:lvlJc w:val="left"/>
+      <w:pPr>
+        <w:ind w:left="2520" w:hanging="360"/>
+      </w:pPr>
+      <w:rPr>
+        <w:rFonts w:ascii="Symbol" w:hAnsi="Symbol" w:hint="default"/>
+      </w:rPr>
+    </w:lvl>
+    <w:lvl w:ilvl="4" w:tplc="04090003" w:tentative="1">
+      <w:start w:val="1"/>
+      <w:numFmt w:val="bullet"/>
+      <w:lvlText w:val="o"/>
+      <w:lvlJc w:val="left"/>
+      <w:pPr>
+        <w:ind w:left="3240" w:hanging="360"/>
+      </w:pPr>
+      <w:rPr>
+        <w:rFonts w:ascii="Courier New" w:hAnsi="Courier New" w:cs="Courier New" w:hint="default"/>
+      </w:rPr>
+    </w:lvl>
+    <w:lvl w:ilvl="5" w:tplc="04090005" w:tentative="1">
+      <w:start w:val="1"/>
+      <w:numFmt w:val="bullet"/>
+      <w:lvlText w:val=""/>
+      <w:lvlJc w:val="left"/>
+      <w:pPr>
+        <w:ind w:left="3960" w:hanging="360"/>
+      </w:pPr>
+      <w:rPr>
+        <w:rFonts w:ascii="Wingdings" w:hAnsi="Wingdings" w:hint="default"/>
+      </w:rPr>
+    </w:lvl>
+    <w:lvl w:ilvl="6" w:tplc="04090001" w:tentative="1">
+      <w:start w:val="1"/>
+      <w:numFmt w:val="bullet"/>
+      <w:lvlText w:val=""/>
+      <w:lvlJc w:val="left"/>
+      <w:pPr>
+        <w:ind w:left="4680" w:hanging="360"/>
+      </w:pPr>
+      <w:rPr>
+        <w:rFonts w:ascii="Symbol" w:hAnsi="Symbol" w:hint="default"/>
+      </w:rPr>
+    </w:lvl>
+    <w:lvl w:ilvl="7" w:tplc="04090003" w:tentative="1">
+      <w:start w:val="1"/>
+      <w:numFmt w:val="bullet"/>
+      <w:lvlText w:val="o"/>
+      <w:lvlJc w:val="left"/>
+      <w:pPr>
+        <w:ind w:left="5400" w:hanging="360"/>
+      </w:pPr>
+      <w:rPr>
+        <w:rFonts w:ascii="Courier New" w:hAnsi="Courier New" w:cs="Courier New" w:hint="default"/>
+      </w:rPr>
+    </w:lvl>
+    <w:lvl w:ilvl="8" w:tplc="04090005" w:tentative="1">
+      <w:start w:val="1"/>
+      <w:numFmt w:val="bullet"/>
+      <w:lvlText w:val=""/>
+      <w:lvlJc w:val="left"/>
+      <w:pPr>
+        <w:ind w:left="6120" w:hanging="360"/>
+      </w:pPr>
+      <w:rPr>
+        <w:rFonts w:ascii="Wingdings" w:hAnsi="Wingdings" w:hint="default"/>
+      </w:rPr>
+    </w:lvl>
+  </w:abstractNum>
+  <w:abstractNum w:abstractNumId="2" w15:restartNumberingAfterBreak="0">
+    <w:nsid w:val="4D1B59F5"/>
+    <w:multiLevelType w:val="hybridMultilevel"/>
+    <w:tmpl w:val="CB7E3BAC"/>
+    <w:lvl w:ilvl="0" w:tplc="04090001">
+      <w:start w:val="1"/>
+      <w:numFmt w:val="bullet"/>
+      <w:lvlText w:val=""/>
+      <w:lvlJc w:val="left"/>
+      <w:pPr>
+        <w:ind w:left="720" w:hanging="360"/>
+      </w:pPr>
+      <w:rPr>
+        <w:rFonts w:ascii="Symbol" w:hAnsi="Symbol" w:hint="default"/>
+      </w:rPr>
+    </w:lvl>
+    <w:lvl w:ilvl="1" w:tplc="04090003" w:tentative="1">
+      <w:start w:val="1"/>
+      <w:numFmt w:val="bullet"/>
+      <w:lvlText w:val="o"/>
+      <w:lvlJc w:val="left"/>
+      <w:pPr>
+        <w:ind w:left="1440" w:hanging="360"/>
+      </w:pPr>
+      <w:rPr>
+        <w:rFonts w:ascii="Courier New" w:hAnsi="Courier New" w:cs="Courier New" w:hint="default"/>
+      </w:rPr>
+    </w:lvl>
+    <w:lvl w:ilvl="2" w:tplc="04090005" w:tentative="1">
+      <w:start w:val="1"/>
+      <w:numFmt w:val="bullet"/>
+      <w:lvlText w:val=""/>
+      <w:lvlJc w:val="left"/>
+      <w:pPr>
+        <w:ind w:left="2160" w:hanging="360"/>
+      </w:pPr>
+      <w:rPr>
+        <w:rFonts w:ascii="Wingdings" w:hAnsi="Wingdings" w:hint="default"/>
+      </w:rPr>
+    </w:lvl>
+    <w:lvl w:ilvl="3" w:tplc="04090001" w:tentative="1">
+      <w:start w:val="1"/>
+      <w:numFmt w:val="bullet"/>
+      <w:lvlText w:val=""/>
+      <w:lvlJc w:val="left"/>
+      <w:pPr>
+        <w:ind w:left="2880" w:hanging="360"/>
+      </w:pPr>
+      <w:rPr>
+        <w:rFonts w:ascii="Symbol" w:hAnsi="Symbol" w:hint="default"/>
+      </w:rPr>
+    </w:lvl>
+    <w:lvl w:ilvl="4" w:tplc="04090003" w:tentative="1">
+      <w:start w:val="1"/>
+      <w:numFmt w:val="bullet"/>
+      <w:lvlText w:val="o"/>
+      <w:lvlJc w:val="left"/>
+      <w:pPr>
+        <w:ind w:left="3600" w:hanging="360"/>
+      </w:pPr>
+      <w:rPr>
+        <w:rFonts w:ascii="Courier New" w:hAnsi="Courier New" w:cs="Courier New" w:hint="default"/>
+      </w:rPr>
+    </w:lvl>
+    <w:lvl w:ilvl="5" w:tplc="04090005" w:tentative="1">
+      <w:start w:val="1"/>
+      <w:numFmt w:val="bullet"/>
+      <w:lvlText w:val=""/>
+      <w:lvlJc w:val="left"/>
+      <w:pPr>
+        <w:ind w:left="4320" w:hanging="360"/>
+      </w:pPr>
+      <w:rPr>
+        <w:rFonts w:ascii="Wingdings" w:hAnsi="Wingdings" w:hint="default"/>
+      </w:rPr>
+    </w:lvl>
+    <w:lvl w:ilvl="6" w:tplc="04090001" w:tentative="1">
+      <w:start w:val="1"/>
+      <w:numFmt w:val="bullet"/>
+      <w:lvlText w:val=""/>
+      <w:lvlJc w:val="left"/>
+      <w:pPr>
+        <w:ind w:left="5040" w:hanging="360"/>
+      </w:pPr>
+      <w:rPr>
+        <w:rFonts w:ascii="Symbol" w:hAnsi="Symbol" w:hint="default"/>
+      </w:rPr>
+    </w:lvl>
+    <w:lvl w:ilvl="7" w:tplc="04090003" w:tentative="1">
+      <w:start w:val="1"/>
+      <w:numFmt w:val="bullet"/>
+      <w:lvlText w:val="o"/>
+      <w:lvlJc w:val="left"/>
+      <w:pPr>
+        <w:ind w:left="5760" w:hanging="360"/>
+      </w:pPr>
+      <w:rPr>
+        <w:rFonts w:ascii="Courier New" w:hAnsi="Courier New" w:cs="Courier New" w:hint="default"/>
+      </w:rPr>
+    </w:lvl>
+    <w:lvl w:ilvl="8" w:tplc="04090005" w:tentative="1">
+      <w:start w:val="1"/>
+      <w:numFmt w:val="bullet"/>
+      <w:lvlText w:val=""/>
+      <w:lvlJc w:val="left"/>
+      <w:pPr>
+        <w:ind w:left="6480" w:hanging="360"/>
+      </w:pPr>
+      <w:rPr>
+        <w:rFonts w:ascii="Wingdings" w:hAnsi="Wingdings" w:hint="default"/>
+      </w:rPr>
+    </w:lvl>
+  </w:abstractNum>
+  <w:num w:numId="1">
+    <w:abstractNumId w:val="0"/>
+  </w:num>
+  <w:num w:numId="2">
+    <w:abstractNumId w:val="2"/>
+  </w:num>
+  <w:num w:numId="3">
+    <w:abstractNumId w:val="1"/>
+  </w:num>
+</w:numbering>
 </file>
 
 <file path=word/styles.xml><?xml version="1.0" encoding="utf-8"?>
@@ -1599,6 +3192,7 @@
   <w:style w:type="character" w:default="1" w:styleId="DefaultParagraphFont">
     <w:name w:val="Default Paragraph Font"/>
     <w:uiPriority w:val="1"/>
+    <w:semiHidden/>
     <w:unhideWhenUsed/>
   </w:style>
   <w:style w:type="table" w:default="1" w:styleId="TableNormal">
@@ -2018,6 +3612,93 @@
     <w:pPr>
       <w:outlineLvl w:val="9"/>
     </w:pPr>
+  </w:style>
+  <w:style w:type="paragraph" w:styleId="ListParagraph">
+    <w:name w:val="List Paragraph"/>
+    <w:basedOn w:val="Normal"/>
+    <w:uiPriority w:val="34"/>
+    <w:qFormat/>
+    <w:rsid w:val="00670411"/>
+    <w:pPr>
+      <w:ind w:left="720"/>
+      <w:contextualSpacing/>
+    </w:pPr>
+  </w:style>
+  <w:style w:type="table" w:styleId="TableGrid">
+    <w:name w:val="Table Grid"/>
+    <w:basedOn w:val="TableNormal"/>
+    <w:uiPriority w:val="39"/>
+    <w:rsid w:val="00817AAB"/>
+    <w:pPr>
+      <w:spacing w:after="0" w:line="240" w:lineRule="auto"/>
+    </w:pPr>
+    <w:tblPr>
+      <w:tblBorders>
+        <w:top w:val="single" w:sz="4" w:space="0" w:color="auto"/>
+        <w:left w:val="single" w:sz="4" w:space="0" w:color="auto"/>
+        <w:bottom w:val="single" w:sz="4" w:space="0" w:color="auto"/>
+        <w:right w:val="single" w:sz="4" w:space="0" w:color="auto"/>
+        <w:insideH w:val="single" w:sz="4" w:space="0" w:color="auto"/>
+        <w:insideV w:val="single" w:sz="4" w:space="0" w:color="auto"/>
+      </w:tblBorders>
+    </w:tblPr>
+  </w:style>
+  <w:style w:type="table" w:styleId="GridTable1Light-Accent1">
+    <w:name w:val="Grid Table 1 Light Accent 1"/>
+    <w:basedOn w:val="TableNormal"/>
+    <w:uiPriority w:val="46"/>
+    <w:rsid w:val="00817AAB"/>
+    <w:pPr>
+      <w:spacing w:after="0" w:line="240" w:lineRule="auto"/>
+    </w:pPr>
+    <w:tblPr>
+      <w:tblStyleRowBandSize w:val="1"/>
+      <w:tblStyleColBandSize w:val="1"/>
+      <w:tblBorders>
+        <w:top w:val="single" w:sz="4" w:space="0" w:color="B4C6E7" w:themeColor="accent1" w:themeTint="66"/>
+        <w:left w:val="single" w:sz="4" w:space="0" w:color="B4C6E7" w:themeColor="accent1" w:themeTint="66"/>
+        <w:bottom w:val="single" w:sz="4" w:space="0" w:color="B4C6E7" w:themeColor="accent1" w:themeTint="66"/>
+        <w:right w:val="single" w:sz="4" w:space="0" w:color="B4C6E7" w:themeColor="accent1" w:themeTint="66"/>
+        <w:insideH w:val="single" w:sz="4" w:space="0" w:color="B4C6E7" w:themeColor="accent1" w:themeTint="66"/>
+        <w:insideV w:val="single" w:sz="4" w:space="0" w:color="B4C6E7" w:themeColor="accent1" w:themeTint="66"/>
+      </w:tblBorders>
+    </w:tblPr>
+    <w:tblStylePr w:type="firstRow">
+      <w:rPr>
+        <w:b/>
+        <w:bCs/>
+      </w:rPr>
+      <w:tblPr/>
+      <w:tcPr>
+        <w:tcBorders>
+          <w:bottom w:val="single" w:sz="12" w:space="0" w:color="8EAADB" w:themeColor="accent1" w:themeTint="99"/>
+        </w:tcBorders>
+      </w:tcPr>
+    </w:tblStylePr>
+    <w:tblStylePr w:type="lastRow">
+      <w:rPr>
+        <w:b/>
+        <w:bCs/>
+      </w:rPr>
+      <w:tblPr/>
+      <w:tcPr>
+        <w:tcBorders>
+          <w:top w:val="double" w:sz="2" w:space="0" w:color="8EAADB" w:themeColor="accent1" w:themeTint="99"/>
+        </w:tcBorders>
+      </w:tcPr>
+    </w:tblStylePr>
+    <w:tblStylePr w:type="firstCol">
+      <w:rPr>
+        <w:b/>
+        <w:bCs/>
+      </w:rPr>
+    </w:tblStylePr>
+    <w:tblStylePr w:type="lastCol">
+      <w:rPr>
+        <w:b/>
+        <w:bCs/>
+      </w:rPr>
+    </w:tblStylePr>
   </w:style>
 </w:styles>
 </file>

</xml_diff>

<commit_message>
Added final query and additional documentation.
</commit_message>
<xml_diff>
--- a/docs/report.docx
+++ b/docs/report.docx
@@ -6,8 +6,6 @@
       <w:pPr>
         <w:pStyle w:val="Title"/>
       </w:pPr>
-      <w:bookmarkStart w:id="0" w:name="_GoBack"/>
-      <w:bookmarkEnd w:id="0"/>
       <w:r>
         <w:t>CSC 540 Project 1</w:t>
       </w:r>
@@ -1081,7 +1079,12 @@
       </w:r>
       <w:r>
         <w:tab/>
-        <w:t>Course id must match regex ‘[A-Z]{3}[0-9]{3}”</w:t>
+        <w:t>C</w:t>
+      </w:r>
+      <w:bookmarkStart w:id="0" w:name="_GoBack"/>
+      <w:bookmarkEnd w:id="0"/>
+      <w:r>
+        <w:t>ourse id must match regex ‘[A-Z]{3}[0-9]{3}”</w:t>
       </w:r>
       <w:r>
         <w:br/>
@@ -1833,9 +1836,22 @@
           <w:b/>
         </w:rPr>
         <w:br/>
+        <w:t xml:space="preserve">Trigger(s): </w:t>
+      </w:r>
+      <w:r>
+        <w:t>EnrollStudent, CheckEnrolled, DropStudent</w:t>
+      </w:r>
+      <w:r>
+        <w:rPr>
+          <w:b/>
+        </w:rPr>
+        <w:br/>
       </w:r>
       <w:r>
         <w:t>This constraint was met by creating 3 triggers, two which update Course.num_enrolled when a student is added/dropped from a course, and then a last trigger which ensures num_enrolled never exceeds max_enrolled.</w:t>
+      </w:r>
+      <w:r>
+        <w:br/>
       </w:r>
     </w:p>
     <w:p>
@@ -1860,6 +1876,16 @@
           <w:b/>
         </w:rPr>
         <w:br/>
+        <w:t xml:space="preserve">Trigger(s): </w:t>
+      </w:r>
+      <w:r>
+        <w:t>AttExercise</w:t>
+      </w:r>
+      <w:r>
+        <w:rPr>
+          <w:b/>
+        </w:rPr>
+        <w:br/>
       </w:r>
       <w:r>
         <w:t>This constraint we implemented</w:t>
@@ -1869,6 +1895,9 @@
       </w:r>
       <w:r>
         <w:t xml:space="preserve"> </w:t>
+      </w:r>
+      <w:r>
+        <w:br/>
       </w:r>
     </w:p>
     <w:p>
@@ -1878,9 +1907,6 @@
           <w:ilvl w:val="0"/>
           <w:numId w:val="1"/>
         </w:numPr>
-        <w:rPr>
-          <w:b/>
-        </w:rPr>
       </w:pPr>
       <w:r>
         <w:rPr>
@@ -1893,6 +1919,16 @@
           <w:b/>
         </w:rPr>
         <w:br/>
+        <w:t xml:space="preserve">Trigger(s): </w:t>
+      </w:r>
+      <w:r>
+        <w:t>GradEnroll</w:t>
+      </w:r>
+      <w:r>
+        <w:rPr>
+          <w:b/>
+        </w:rPr>
+        <w:br/>
       </w:r>
       <w:r>
         <w:t xml:space="preserve">This constraint was implemented as a trigger </w:t>
@@ -1902,6 +1938,11 @@
       </w:r>
       <w:r>
         <w:t>which checks if the course is graduate, then queries the graduate table if it is.</w:t>
+      </w:r>
+    </w:p>
+    <w:p>
+      <w:r>
+        <w:br w:type="page"/>
       </w:r>
     </w:p>
     <w:p>
@@ -1911,14 +1952,12 @@
           <w:ilvl w:val="0"/>
           <w:numId w:val="1"/>
         </w:numPr>
-        <w:rPr>
-          <w:b/>
-        </w:rPr>
-      </w:pPr>
-      <w:r>
-        <w:rPr>
-          <w:b/>
-        </w:rPr>
+      </w:pPr>
+      <w:r>
+        <w:rPr>
+          <w:b/>
+        </w:rPr>
+        <w:lastRenderedPageBreak/>
         <w:t>TAs should not be able to enroll in classes that they are assisting.</w:t>
       </w:r>
       <w:r>
@@ -1926,9 +1965,62 @@
           <w:b/>
         </w:rPr>
         <w:br/>
+        <w:t xml:space="preserve">Trigger(s): </w:t>
+      </w:r>
+      <w:r>
+        <w:t>GradEnroll</w:t>
+      </w:r>
+      <w:r>
+        <w:rPr>
+          <w:b/>
+        </w:rPr>
+        <w:br/>
       </w:r>
       <w:r>
         <w:t>This constraint was implemented as a trigger on insert into the enrolledin which checks if there is an entry in the TAfor table with the same user id and course id.</w:t>
+      </w:r>
+      <w:r>
+        <w:br/>
+      </w:r>
+    </w:p>
+    <w:p>
+      <w:pPr>
+        <w:pStyle w:val="ListParagraph"/>
+        <w:numPr>
+          <w:ilvl w:val="0"/>
+          <w:numId w:val="1"/>
+        </w:numPr>
+        <w:rPr>
+          <w:b/>
+        </w:rPr>
+      </w:pPr>
+      <w:r>
+        <w:rPr>
+          <w:b/>
+        </w:rPr>
+        <w:t>Number of attempts should be limited by num_attempts in exercise table.</w:t>
+      </w:r>
+      <w:r>
+        <w:rPr>
+          <w:b/>
+        </w:rPr>
+        <w:br/>
+        <w:t xml:space="preserve">Trigger(s): </w:t>
+      </w:r>
+      <w:r>
+        <w:t>NewAttempt</w:t>
+      </w:r>
+      <w:r>
+        <w:rPr>
+          <w:b/>
+        </w:rPr>
+        <w:br/>
+      </w:r>
+      <w:r>
+        <w:t xml:space="preserve">This was achieved through a trigger which keeps </w:t>
+      </w:r>
+      <w:r>
+        <w:t>track of current attempt number, checking against num_attempts in the exercise table.</w:t>
       </w:r>
     </w:p>
     <w:p>
@@ -1946,9 +2038,6 @@
           <w:ilvl w:val="0"/>
           <w:numId w:val="3"/>
         </w:numPr>
-        <w:rPr>
-          <w:b/>
-        </w:rPr>
       </w:pPr>
       <w:r>
         <w:rPr>
@@ -1968,8 +2057,6 @@
       <w:r>
         <w:t>attempts as we made them, then we couldn’t load the sample data.</w:t>
       </w:r>
-    </w:p>
-    <w:p>
       <w:r>
         <w:br w:type="page"/>
       </w:r>
@@ -1993,10 +2080,67 @@
           <w:noProof/>
         </w:rPr>
         <w:lastRenderedPageBreak/>
+        <w:drawing>
+          <wp:anchor distT="0" distB="0" distL="114300" distR="114300" simplePos="0" relativeHeight="251658240" behindDoc="0" locked="0" layoutInCell="1" allowOverlap="1" wp14:anchorId="1450FC43" wp14:editId="655A4092">
+            <wp:simplePos x="0" y="0"/>
+            <wp:positionH relativeFrom="margin">
+              <wp:posOffset>0</wp:posOffset>
+            </wp:positionH>
+            <wp:positionV relativeFrom="margin">
+              <wp:posOffset>1139825</wp:posOffset>
+            </wp:positionV>
+            <wp:extent cx="8229600" cy="3662680"/>
+            <wp:effectExtent l="0" t="0" r="0" b="0"/>
+            <wp:wrapSquare wrapText="bothSides"/>
+            <wp:docPr id="3" name="Picture 3"/>
+            <wp:cNvGraphicFramePr>
+              <a:graphicFrameLocks xmlns:a="http://schemas.openxmlformats.org/drawingml/2006/main" noChangeAspect="1"/>
+            </wp:cNvGraphicFramePr>
+            <a:graphic xmlns:a="http://schemas.openxmlformats.org/drawingml/2006/main">
+              <a:graphicData uri="http://schemas.openxmlformats.org/drawingml/2006/picture">
+                <pic:pic xmlns:pic="http://schemas.openxmlformats.org/drawingml/2006/picture">
+                  <pic:nvPicPr>
+                    <pic:cNvPr id="3" name="gradients-eer.png"/>
+                    <pic:cNvPicPr/>
+                  </pic:nvPicPr>
+                  <pic:blipFill>
+                    <a:blip r:embed="rId12">
+                      <a:extLst>
+                        <a:ext uri="{28A0092B-C50C-407E-A947-70E740481C1C}">
+                          <a14:useLocalDpi xmlns:a14="http://schemas.microsoft.com/office/drawing/2010/main" val="0"/>
+                        </a:ext>
+                      </a:extLst>
+                    </a:blip>
+                    <a:stretch>
+                      <a:fillRect/>
+                    </a:stretch>
+                  </pic:blipFill>
+                  <pic:spPr>
+                    <a:xfrm>
+                      <a:off x="0" y="0"/>
+                      <a:ext cx="8229600" cy="3662680"/>
+                    </a:xfrm>
+                    <a:prstGeom prst="rect">
+                      <a:avLst/>
+                    </a:prstGeom>
+                  </pic:spPr>
+                </pic:pic>
+              </a:graphicData>
+            </a:graphic>
+            <wp14:sizeRelV relativeFrom="margin">
+              <wp14:pctHeight>0</wp14:pctHeight>
+            </wp14:sizeRelV>
+          </wp:anchor>
+        </w:drawing>
+      </w:r>
+      <w:r>
+        <w:rPr>
+          <w:noProof/>
+        </w:rPr>
         <mc:AlternateContent>
           <mc:Choice Requires="wps">
             <w:drawing>
-              <wp:anchor distT="0" distB="0" distL="114300" distR="114300" simplePos="0" relativeHeight="251660288" behindDoc="0" locked="0" layoutInCell="1" allowOverlap="1" wp14:anchorId="4CA9CDC4" wp14:editId="0B1837F0">
+              <wp:anchor distT="0" distB="0" distL="114300" distR="114300" simplePos="0" relativeHeight="251660288" behindDoc="0" locked="0" layoutInCell="1" allowOverlap="1" wp14:anchorId="4CA9CDC4" wp14:editId="180906A2">
                 <wp:simplePos x="0" y="0"/>
                 <wp:positionH relativeFrom="column">
                   <wp:posOffset>0</wp:posOffset>
@@ -2042,27 +2186,14 @@
                             <w:r>
                               <w:t xml:space="preserve">Figure </w:t>
                             </w:r>
-                            <w:r>
-                              <w:fldChar w:fldCharType="begin"/>
-                            </w:r>
-                            <w:r>
-                              <w:instrText xml:space="preserve"> SEQ Figure \* ARABIC </w:instrText>
-                            </w:r>
-                            <w:r>
-                              <w:fldChar w:fldCharType="separate"/>
-                            </w:r>
-                            <w:r>
-                              <w:rPr>
-                                <w:noProof/>
-                              </w:rPr>
-                              <w:t>1</w:t>
-                            </w:r>
-                            <w:r>
-                              <w:rPr>
-                                <w:noProof/>
-                              </w:rPr>
-                              <w:fldChar w:fldCharType="end"/>
-                            </w:r>
+                            <w:fldSimple w:instr=" SEQ Figure \* ARABIC ">
+                              <w:r>
+                                <w:rPr>
+                                  <w:noProof/>
+                                </w:rPr>
+                                <w:t>1</w:t>
+                              </w:r>
+                            </w:fldSimple>
                             <w:bookmarkEnd w:id="1"/>
                             <w:r>
                               <w:t>. Our EER Diagram</w:t>
@@ -2103,27 +2234,14 @@
                       <w:r>
                         <w:t xml:space="preserve">Figure </w:t>
                       </w:r>
-                      <w:r>
-                        <w:fldChar w:fldCharType="begin"/>
-                      </w:r>
-                      <w:r>
-                        <w:instrText xml:space="preserve"> SEQ Figure \* ARABIC </w:instrText>
-                      </w:r>
-                      <w:r>
-                        <w:fldChar w:fldCharType="separate"/>
-                      </w:r>
-                      <w:r>
-                        <w:rPr>
-                          <w:noProof/>
-                        </w:rPr>
-                        <w:t>1</w:t>
-                      </w:r>
-                      <w:r>
-                        <w:rPr>
-                          <w:noProof/>
-                        </w:rPr>
-                        <w:fldChar w:fldCharType="end"/>
-                      </w:r>
+                      <w:fldSimple w:instr=" SEQ Figure \* ARABIC ">
+                        <w:r>
+                          <w:rPr>
+                            <w:noProof/>
+                          </w:rPr>
+                          <w:t>1</w:t>
+                        </w:r>
+                      </w:fldSimple>
                       <w:bookmarkEnd w:id="2"/>
                       <w:r>
                         <w:t>. Our EER Diagram</w:t>
@@ -2136,60 +2254,6 @@
             </w:pict>
           </mc:Fallback>
         </mc:AlternateContent>
-      </w:r>
-      <w:r>
-        <w:rPr>
-          <w:noProof/>
-        </w:rPr>
-        <w:drawing>
-          <wp:anchor distT="0" distB="0" distL="114300" distR="114300" simplePos="0" relativeHeight="251658240" behindDoc="0" locked="0" layoutInCell="1" allowOverlap="1" wp14:anchorId="1450FC43" wp14:editId="1CDB28F0">
-            <wp:simplePos x="914400" y="914400"/>
-            <wp:positionH relativeFrom="margin">
-              <wp:align>center</wp:align>
-            </wp:positionH>
-            <wp:positionV relativeFrom="margin">
-              <wp:align>center</wp:align>
-            </wp:positionV>
-            <wp:extent cx="8229600" cy="4114800"/>
-            <wp:effectExtent l="0" t="0" r="0" b="0"/>
-            <wp:wrapSquare wrapText="bothSides"/>
-            <wp:docPr id="3" name="Picture 3" descr="A screenshot of a cell phone&#10;&#10;Description generated with high confidence"/>
-            <wp:cNvGraphicFramePr>
-              <a:graphicFrameLocks xmlns:a="http://schemas.openxmlformats.org/drawingml/2006/main" noChangeAspect="1"/>
-            </wp:cNvGraphicFramePr>
-            <a:graphic xmlns:a="http://schemas.openxmlformats.org/drawingml/2006/main">
-              <a:graphicData uri="http://schemas.openxmlformats.org/drawingml/2006/picture">
-                <pic:pic xmlns:pic="http://schemas.openxmlformats.org/drawingml/2006/picture">
-                  <pic:nvPicPr>
-                    <pic:cNvPr id="3" name="gradients-eer.png"/>
-                    <pic:cNvPicPr/>
-                  </pic:nvPicPr>
-                  <pic:blipFill>
-                    <a:blip r:embed="rId12">
-                      <a:extLst>
-                        <a:ext uri="{28A0092B-C50C-407E-A947-70E740481C1C}">
-                          <a14:useLocalDpi xmlns:a14="http://schemas.microsoft.com/office/drawing/2010/main" val="0"/>
-                        </a:ext>
-                      </a:extLst>
-                    </a:blip>
-                    <a:stretch>
-                      <a:fillRect/>
-                    </a:stretch>
-                  </pic:blipFill>
-                  <pic:spPr>
-                    <a:xfrm>
-                      <a:off x="0" y="0"/>
-                      <a:ext cx="8229600" cy="4114800"/>
-                    </a:xfrm>
-                    <a:prstGeom prst="rect">
-                      <a:avLst/>
-                    </a:prstGeom>
-                  </pic:spPr>
-                </pic:pic>
-              </a:graphicData>
-            </a:graphic>
-          </wp:anchor>
-        </w:drawing>
       </w:r>
     </w:p>
     <w:sectPr>
@@ -2225,7 +2289,7 @@
         <v:path o:extrusionok="f" gradientshapeok="t" o:connecttype="rect"/>
         <o:lock v:ext="edit" aspectratio="t"/>
       </v:shapetype>
-      <v:shape id="Picture 14" o:spid="_x0000_i1027" type="#_x0000_t75" style="width:9.75pt;height:14.25pt;visibility:visible;mso-wrap-style:square" o:bullet="t">
+      <v:shape id="_x0000_i1032" type="#_x0000_t75" style="width:9.75pt;height:14.25pt;visibility:visible;mso-wrap-style:square" o:bullet="t">
         <v:imagedata r:id="rId1" o:title=""/>
       </v:shape>
     </w:pict>

</xml_diff>

<commit_message>
Updated docs to include unity id
</commit_message>
<xml_diff>
--- a/docs/report.docx
+++ b/docs/report.docx
@@ -15,7 +15,109 @@
         <w:pStyle w:val="Subtitle"/>
       </w:pPr>
       <w:r>
-        <w:t>Dustin Lambright, Darshan Bhandari, Guanxu Yu, Leonard Kerr, Yuchen Sun</w:t>
+        <w:rPr>
+          <w:b/>
+        </w:rPr>
+        <w:t>dalambri</w:t>
+      </w:r>
+      <w:r>
+        <w:t xml:space="preserve"> </w:t>
+      </w:r>
+      <w:r>
+        <w:tab/>
+        <w:t>Dustin Lambright</w:t>
+      </w:r>
+      <w:r>
+        <w:br/>
+      </w:r>
+      <w:r>
+        <w:rPr>
+          <w:b/>
+        </w:rPr>
+        <w:t>dbhanda</w:t>
+      </w:r>
+      <w:r>
+        <w:t xml:space="preserve"> </w:t>
+      </w:r>
+      <w:r>
+        <w:tab/>
+        <w:t>Darshan Bhandari</w:t>
+      </w:r>
+      <w:r>
+        <w:tab/>
+      </w:r>
+      <w:r>
+        <w:br/>
+      </w:r>
+      <w:r>
+        <w:rPr>
+          <w:b/>
+        </w:rPr>
+        <w:t>gyu9</w:t>
+      </w:r>
+      <w:r>
+        <w:rPr>
+          <w:b/>
+        </w:rPr>
+        <w:t xml:space="preserve"> </w:t>
+      </w:r>
+      <w:r>
+        <w:rPr>
+          <w:b/>
+        </w:rPr>
+        <w:tab/>
+      </w:r>
+      <w:r>
+        <w:rPr>
+          <w:b/>
+        </w:rPr>
+        <w:tab/>
+      </w:r>
+      <w:r>
+        <w:t>Guanxu Yu</w:t>
+      </w:r>
+      <w:r>
+        <w:br/>
+      </w:r>
+      <w:r>
+        <w:rPr>
+          <w:b/>
+        </w:rPr>
+        <w:t>lwkerr</w:t>
+      </w:r>
+      <w:r>
+        <w:t xml:space="preserve"> </w:t>
+      </w:r>
+      <w:r>
+        <w:tab/>
+        <w:t>Leonard Kerr</w:t>
+      </w:r>
+      <w:r>
+        <w:t xml:space="preserve"> </w:t>
+      </w:r>
+      <w:r>
+        <w:br/>
+      </w:r>
+      <w:r>
+        <w:rPr>
+          <w:b/>
+        </w:rPr>
+        <w:t>ysun34</w:t>
+      </w:r>
+      <w:r>
+        <w:rPr>
+          <w:b/>
+        </w:rPr>
+        <w:t xml:space="preserve"> </w:t>
+      </w:r>
+      <w:r>
+        <w:rPr>
+          <w:b/>
+        </w:rPr>
+        <w:tab/>
+      </w:r>
+      <w:r>
+        <w:t>Yuchen Sun</w:t>
       </w:r>
     </w:p>
     <w:p>
@@ -79,7 +181,12 @@
     </w:p>
     <w:p>
       <w:r>
-        <w:t>We decided to use crows foot notation and include our attributes in line for each table. We believe this increases readability and allows for a clearer high level view. However, due to notation changes from class, I’ve assembled a table to describe the meaning of each symbol.</w:t>
+        <w:t>We decided to use crows foot notation and inclu</w:t>
+      </w:r>
+      <w:bookmarkStart w:id="0" w:name="_GoBack"/>
+      <w:bookmarkEnd w:id="0"/>
+      <w:r>
+        <w:t>de our attributes in line for each table. We believe this increases readability and allows for a clearer high level view. However, due to notation changes from class, I’ve assembled a table to describe the meaning of each symbol.</w:t>
       </w:r>
     </w:p>
     <w:tbl>
@@ -790,6 +897,7 @@
         <w:pStyle w:val="Heading3"/>
       </w:pPr>
       <w:r>
+        <w:lastRenderedPageBreak/>
         <w:t>Student</w:t>
       </w:r>
     </w:p>
@@ -853,604 +961,599 @@
         <w:pStyle w:val="Heading3"/>
       </w:pPr>
       <w:r>
+        <w:t>TAFor</w:t>
+      </w:r>
+    </w:p>
+    <w:p>
+      <w:pPr>
+        <w:spacing w:after="0" w:line="240" w:lineRule="auto"/>
+      </w:pPr>
+      <w:r>
+        <w:t xml:space="preserve">Description: </w:t>
+      </w:r>
+      <w:r>
+        <w:tab/>
+      </w:r>
+      <w:r>
+        <w:t xml:space="preserve">A </w:t>
+      </w:r>
+      <w:r>
+        <w:rPr>
+          <w:b/>
+        </w:rPr>
+        <w:t xml:space="preserve">relationship </w:t>
+      </w:r>
+      <w:r>
+        <w:t xml:space="preserve">table, relates graduate students to </w:t>
+      </w:r>
+      <w:r>
+        <w:t>courses that they TA for.</w:t>
+      </w:r>
+    </w:p>
+    <w:p>
+      <w:pPr>
+        <w:spacing w:after="0" w:line="240" w:lineRule="auto"/>
+      </w:pPr>
+      <w:r>
+        <w:t xml:space="preserve">Keys: </w:t>
+      </w:r>
+      <w:r>
+        <w:tab/>
+      </w:r>
+      <w:r>
+        <w:tab/>
+      </w:r>
+      <w:r>
+        <w:rPr>
+          <w:b/>
+        </w:rPr>
+        <w:t>ta_id</w:t>
+      </w:r>
+      <w:r>
+        <w:t xml:space="preserve"> (FK on Graduate.grad_id), </w:t>
+      </w:r>
+      <w:r>
+        <w:rPr>
+          <w:b/>
+        </w:rPr>
+        <w:t>course_id</w:t>
+      </w:r>
+      <w:r>
+        <w:t xml:space="preserve"> (FK on Course.course_id)</w:t>
+      </w:r>
+    </w:p>
+    <w:p>
+      <w:pPr>
+        <w:spacing w:after="0" w:line="240" w:lineRule="auto"/>
+      </w:pPr>
+      <w:r>
+        <w:t xml:space="preserve">Constraints: </w:t>
+      </w:r>
+      <w:r>
+        <w:tab/>
+      </w:r>
+      <w:r>
+        <w:t>None</w:t>
+      </w:r>
+    </w:p>
+    <w:p>
+      <w:pPr>
+        <w:pStyle w:val="Heading3"/>
+      </w:pPr>
+      <w:r>
+        <w:t>EnrolledIn</w:t>
+      </w:r>
+    </w:p>
+    <w:p>
+      <w:pPr>
+        <w:spacing w:after="0" w:line="240" w:lineRule="auto"/>
+      </w:pPr>
+      <w:r>
+        <w:t xml:space="preserve">Description: </w:t>
+      </w:r>
+      <w:r>
+        <w:tab/>
+      </w:r>
+      <w:r>
+        <w:t xml:space="preserve">A </w:t>
+      </w:r>
+      <w:r>
+        <w:rPr>
+          <w:b/>
+        </w:rPr>
+        <w:t xml:space="preserve">relationship </w:t>
+      </w:r>
+      <w:r>
+        <w:t>table, relates students to courses that they are enrolled in.</w:t>
+      </w:r>
+    </w:p>
+    <w:p>
+      <w:pPr>
+        <w:spacing w:after="0" w:line="240" w:lineRule="auto"/>
+      </w:pPr>
+      <w:r>
+        <w:t xml:space="preserve">Keys: </w:t>
+      </w:r>
+      <w:r>
+        <w:tab/>
+      </w:r>
+      <w:r>
+        <w:tab/>
+      </w:r>
+      <w:r>
+        <w:rPr>
+          <w:b/>
+        </w:rPr>
+        <w:t>student_id</w:t>
+      </w:r>
+      <w:r>
+        <w:t xml:space="preserve"> (FK on Student.student_id), </w:t>
+      </w:r>
+      <w:r>
+        <w:rPr>
+          <w:b/>
+        </w:rPr>
+        <w:t>course_id</w:t>
+      </w:r>
+      <w:r>
+        <w:t xml:space="preserve"> (FK on Course.course_id)</w:t>
+      </w:r>
+    </w:p>
+    <w:p>
+      <w:pPr>
+        <w:spacing w:after="0" w:line="240" w:lineRule="auto"/>
+      </w:pPr>
+      <w:r>
+        <w:t xml:space="preserve">Constraints: </w:t>
+      </w:r>
+      <w:r>
+        <w:tab/>
+      </w:r>
+      <w:r>
+        <w:t>On courses where graduate is true, student_id must exist in graduate table.</w:t>
+      </w:r>
+    </w:p>
+    <w:p>
+      <w:pPr>
+        <w:pStyle w:val="Heading3"/>
+      </w:pPr>
+      <w:r>
+        <w:t>Course</w:t>
+      </w:r>
+    </w:p>
+    <w:p>
+      <w:pPr>
+        <w:spacing w:after="0" w:line="240" w:lineRule="auto"/>
+      </w:pPr>
+      <w:r>
+        <w:t xml:space="preserve">Description: </w:t>
+      </w:r>
+      <w:r>
+        <w:tab/>
+      </w:r>
+      <w:r>
+        <w:t>Table containing basic information for a course.</w:t>
+      </w:r>
+    </w:p>
+    <w:p>
+      <w:pPr>
+        <w:spacing w:after="0" w:line="240" w:lineRule="auto"/>
+      </w:pPr>
+      <w:r>
+        <w:t xml:space="preserve">Keys: </w:t>
+      </w:r>
+      <w:r>
+        <w:tab/>
+      </w:r>
+      <w:r>
+        <w:tab/>
+      </w:r>
+      <w:r>
+        <w:rPr>
+          <w:b/>
+        </w:rPr>
+        <w:t>course_id</w:t>
+      </w:r>
+    </w:p>
+    <w:p>
+      <w:pPr>
+        <w:spacing w:after="0" w:line="240" w:lineRule="auto"/>
+      </w:pPr>
+      <w:r>
+        <w:t xml:space="preserve">Constraints: </w:t>
+      </w:r>
+      <w:r>
+        <w:tab/>
+      </w:r>
+      <w:r>
+        <w:t>Start date must be before end date</w:t>
+      </w:r>
+      <w:r>
+        <w:br/>
+      </w:r>
+      <w:r>
+        <w:tab/>
+      </w:r>
+      <w:r>
+        <w:tab/>
+        <w:t>Number enrolled must be less than max enrolled</w:t>
+      </w:r>
+      <w:r>
+        <w:br/>
+      </w:r>
+      <w:r>
+        <w:tab/>
+      </w:r>
+      <w:r>
+        <w:tab/>
+        <w:t>Course id must match regex ‘[A-Z]{3}[0-9]{3}”</w:t>
+      </w:r>
+      <w:r>
+        <w:br/>
+      </w:r>
+      <w:r>
+        <w:tab/>
+      </w:r>
+      <w:r>
+        <w:tab/>
+        <w:t>All fields must be non-null except num-enrolled and graduate</w:t>
+      </w:r>
+    </w:p>
+    <w:p>
+      <w:pPr>
+        <w:pStyle w:val="Heading3"/>
+      </w:pPr>
+      <w:r>
+        <w:t>Exercise</w:t>
+      </w:r>
+    </w:p>
+    <w:p>
+      <w:pPr>
+        <w:spacing w:after="0" w:line="240" w:lineRule="auto"/>
+      </w:pPr>
+      <w:r>
+        <w:t xml:space="preserve">Description: </w:t>
+      </w:r>
+      <w:r>
+        <w:tab/>
+      </w:r>
+      <w:r>
+        <w:t xml:space="preserve">Table containing basic information for an exercise, </w:t>
+      </w:r>
+      <w:r>
+        <w:rPr>
+          <w:b/>
+        </w:rPr>
+        <w:t>weak entity</w:t>
+      </w:r>
+      <w:r>
+        <w:t>.</w:t>
+      </w:r>
+    </w:p>
+    <w:p>
+      <w:pPr>
+        <w:spacing w:after="0" w:line="240" w:lineRule="auto"/>
+      </w:pPr>
+      <w:r>
+        <w:t xml:space="preserve">Keys: </w:t>
+      </w:r>
+      <w:r>
+        <w:tab/>
+      </w:r>
+      <w:r>
+        <w:tab/>
+      </w:r>
+      <w:r>
+        <w:rPr>
+          <w:b/>
+        </w:rPr>
+        <w:t xml:space="preserve">course_id </w:t>
+      </w:r>
+      <w:r>
+        <w:t xml:space="preserve">(FK on Course.course_id), </w:t>
+      </w:r>
+      <w:r>
+        <w:rPr>
+          <w:b/>
+        </w:rPr>
+        <w:t>ex_id</w:t>
+      </w:r>
+    </w:p>
+    <w:p>
+      <w:pPr>
+        <w:spacing w:after="0" w:line="240" w:lineRule="auto"/>
+      </w:pPr>
+      <w:r>
+        <w:t xml:space="preserve">Constraints: </w:t>
+      </w:r>
+      <w:r>
+        <w:tab/>
+      </w:r>
+      <w:r>
+        <w:t>Minimum difficulty must be below maximum difficulty</w:t>
+      </w:r>
+      <w:r>
+        <w:br/>
+      </w:r>
+      <w:r>
+        <w:tab/>
+      </w:r>
+      <w:r>
+        <w:tab/>
+        <w:t>Start date must be before end date</w:t>
+      </w:r>
+      <w:r>
+        <w:br/>
+      </w:r>
+      <w:r>
+        <w:tab/>
+      </w:r>
+      <w:r>
+        <w:tab/>
+        <w:t>Number of attempts must be greater than 1</w:t>
+      </w:r>
+      <w:r>
+        <w:br/>
+      </w:r>
+      <w:r>
+        <w:tab/>
+      </w:r>
+      <w:r>
+        <w:tab/>
+        <w:t>Scoring policy must be one of (‘last’, ‘average’, ‘highest’)</w:t>
+      </w:r>
+      <w:r>
+        <w:br/>
+      </w:r>
+      <w:r>
+        <w:tab/>
+      </w:r>
+      <w:r>
+        <w:tab/>
+        <w:t>All fields must be non-null</w:t>
+      </w:r>
+      <w:r>
+        <w:br/>
+      </w:r>
+      <w:r>
+        <w:tab/>
+      </w:r>
+      <w:r>
+        <w:tab/>
+        <w:t>Both difficulties must be between 1-5</w:t>
+      </w:r>
+    </w:p>
+    <w:p>
+      <w:pPr>
+        <w:pStyle w:val="Heading3"/>
+      </w:pPr>
+      <w:r>
+        <w:t>ExQuestions</w:t>
+      </w:r>
+    </w:p>
+    <w:p>
+      <w:pPr>
+        <w:spacing w:after="0" w:line="240" w:lineRule="auto"/>
+      </w:pPr>
+      <w:r>
+        <w:t xml:space="preserve">Description: </w:t>
+      </w:r>
+      <w:r>
+        <w:tab/>
+      </w:r>
+      <w:r>
+        <w:t xml:space="preserve">A </w:t>
+      </w:r>
+      <w:r>
+        <w:rPr>
+          <w:b/>
+        </w:rPr>
+        <w:t xml:space="preserve">relationship </w:t>
+      </w:r>
+      <w:r>
+        <w:t>table, relates exercises to the questions in them.</w:t>
+      </w:r>
+    </w:p>
+    <w:p>
+      <w:pPr>
+        <w:spacing w:after="0" w:line="240" w:lineRule="auto"/>
+      </w:pPr>
+      <w:r>
+        <w:t xml:space="preserve">Keys: </w:t>
+      </w:r>
+      <w:r>
+        <w:tab/>
+      </w:r>
+      <w:r>
+        <w:tab/>
+      </w:r>
+      <w:r>
+        <w:rPr>
+          <w:b/>
+        </w:rPr>
+        <w:t>ex_id</w:t>
+      </w:r>
+      <w:r>
+        <w:t xml:space="preserve"> (FK on Exercise.ex_id), </w:t>
+      </w:r>
+      <w:r>
+        <w:rPr>
+          <w:b/>
+        </w:rPr>
+        <w:t>ques_id</w:t>
+      </w:r>
+      <w:r>
+        <w:t xml:space="preserve"> (FK on Question.ques_id)</w:t>
+      </w:r>
+    </w:p>
+    <w:p>
+      <w:pPr>
+        <w:spacing w:after="0" w:line="240" w:lineRule="auto"/>
+      </w:pPr>
+      <w:r>
+        <w:t xml:space="preserve">Constraints: </w:t>
+      </w:r>
+      <w:r>
+        <w:tab/>
+      </w:r>
+      <w:r>
+        <w:t>None</w:t>
+      </w:r>
+    </w:p>
+    <w:p>
+      <w:pPr>
+        <w:pStyle w:val="Heading3"/>
+      </w:pPr>
+      <w:r>
+        <w:t>Question</w:t>
+      </w:r>
+    </w:p>
+    <w:p>
+      <w:pPr>
+        <w:spacing w:after="0" w:line="240" w:lineRule="auto"/>
+      </w:pPr>
+      <w:r>
+        <w:t xml:space="preserve">Description: </w:t>
+      </w:r>
+      <w:r>
+        <w:tab/>
+      </w:r>
+      <w:r>
+        <w:t xml:space="preserve">A </w:t>
+      </w:r>
+      <w:r>
+        <w:t>table to store</w:t>
+      </w:r>
+      <w:r>
+        <w:t xml:space="preserve"> question</w:t>
+      </w:r>
+      <w:r>
+        <w:t>s</w:t>
+      </w:r>
+      <w:r>
+        <w:t xml:space="preserve">, </w:t>
+      </w:r>
+      <w:r>
+        <w:t>contains</w:t>
+      </w:r>
+      <w:r>
+        <w:t xml:space="preserve"> the basic information.</w:t>
+      </w:r>
+    </w:p>
+    <w:p>
+      <w:pPr>
+        <w:spacing w:after="0" w:line="240" w:lineRule="auto"/>
+      </w:pPr>
+      <w:r>
+        <w:t xml:space="preserve">Keys: </w:t>
+      </w:r>
+      <w:r>
+        <w:tab/>
+      </w:r>
+      <w:r>
+        <w:tab/>
+      </w:r>
+      <w:r>
+        <w:rPr>
+          <w:b/>
+        </w:rPr>
+        <w:t>ques_id</w:t>
+      </w:r>
+    </w:p>
+    <w:p>
+      <w:pPr>
+        <w:spacing w:after="0" w:line="240" w:lineRule="auto"/>
+      </w:pPr>
+      <w:r>
+        <w:t xml:space="preserve">Constraints: </w:t>
+      </w:r>
+      <w:r>
+        <w:tab/>
+      </w:r>
+      <w:r>
+        <w:t>All fields except hint must be non-null.</w:t>
+      </w:r>
+      <w:r>
+        <w:br/>
+      </w:r>
+      <w:r>
+        <w:tab/>
+      </w:r>
+      <w:r>
+        <w:tab/>
+        <w:t>Difficulty must be between 1-5</w:t>
+      </w:r>
+    </w:p>
+    <w:p>
+      <w:pPr>
+        <w:pStyle w:val="Heading3"/>
+      </w:pPr>
+      <w:r>
+        <w:t>Answer</w:t>
+      </w:r>
+    </w:p>
+    <w:p>
+      <w:pPr>
+        <w:spacing w:after="0" w:line="240" w:lineRule="auto"/>
+        <w:ind w:left="1440" w:hanging="1440"/>
+      </w:pPr>
+      <w:r>
+        <w:t xml:space="preserve">Description: </w:t>
+      </w:r>
+      <w:r>
+        <w:tab/>
+      </w:r>
+      <w:r>
+        <w:t xml:space="preserve">An answer </w:t>
+      </w:r>
+      <w:r>
+        <w:t>table</w:t>
+      </w:r>
+      <w:r>
+        <w:t xml:space="preserve"> for a question, can be right or wrong and optionally contain parameters, </w:t>
+      </w:r>
+      <w:r>
+        <w:rPr>
+          <w:b/>
+        </w:rPr>
+        <w:t>weak entity.</w:t>
+      </w:r>
+    </w:p>
+    <w:p>
+      <w:pPr>
+        <w:spacing w:after="0" w:line="240" w:lineRule="auto"/>
+      </w:pPr>
+      <w:r>
+        <w:t xml:space="preserve">Keys: </w:t>
+      </w:r>
+      <w:r>
+        <w:tab/>
+      </w:r>
+      <w:r>
+        <w:tab/>
+      </w:r>
+      <w:r>
+        <w:rPr>
+          <w:b/>
+        </w:rPr>
+        <w:t>ques_id</w:t>
+      </w:r>
+      <w:r>
+        <w:t xml:space="preserve"> (FK on Question.ques_id), </w:t>
+      </w:r>
+      <w:r>
+        <w:rPr>
+          <w:b/>
+        </w:rPr>
+        <w:t>ans_id</w:t>
+      </w:r>
+    </w:p>
+    <w:p>
+      <w:pPr>
+        <w:spacing w:after="0" w:line="240" w:lineRule="auto"/>
+      </w:pPr>
+      <w:r>
         <w:lastRenderedPageBreak/>
-        <w:t>TAFor</w:t>
-      </w:r>
-    </w:p>
-    <w:p>
-      <w:pPr>
-        <w:spacing w:after="0" w:line="240" w:lineRule="auto"/>
-      </w:pPr>
-      <w:r>
-        <w:t xml:space="preserve">Description: </w:t>
-      </w:r>
-      <w:r>
-        <w:tab/>
-      </w:r>
-      <w:r>
-        <w:t xml:space="preserve">A </w:t>
-      </w:r>
-      <w:r>
-        <w:rPr>
-          <w:b/>
-        </w:rPr>
-        <w:t xml:space="preserve">relationship </w:t>
-      </w:r>
-      <w:r>
-        <w:t xml:space="preserve">table, relates graduate students to </w:t>
-      </w:r>
-      <w:r>
-        <w:t>courses that they TA for.</w:t>
-      </w:r>
-    </w:p>
-    <w:p>
-      <w:pPr>
-        <w:spacing w:after="0" w:line="240" w:lineRule="auto"/>
-      </w:pPr>
-      <w:r>
-        <w:t xml:space="preserve">Keys: </w:t>
-      </w:r>
-      <w:r>
-        <w:tab/>
-      </w:r>
-      <w:r>
-        <w:tab/>
-      </w:r>
-      <w:r>
-        <w:rPr>
-          <w:b/>
-        </w:rPr>
-        <w:t>ta_id</w:t>
-      </w:r>
-      <w:r>
-        <w:t xml:space="preserve"> (FK on Graduate.grad_id), </w:t>
-      </w:r>
-      <w:r>
-        <w:rPr>
-          <w:b/>
-        </w:rPr>
-        <w:t>course_id</w:t>
-      </w:r>
-      <w:r>
-        <w:t xml:space="preserve"> (FK on Course.course_id)</w:t>
-      </w:r>
-    </w:p>
-    <w:p>
-      <w:pPr>
-        <w:spacing w:after="0" w:line="240" w:lineRule="auto"/>
-      </w:pPr>
-      <w:r>
-        <w:t xml:space="preserve">Constraints: </w:t>
-      </w:r>
-      <w:r>
-        <w:tab/>
-      </w:r>
-      <w:r>
-        <w:t>None</w:t>
-      </w:r>
-    </w:p>
-    <w:p>
-      <w:pPr>
-        <w:pStyle w:val="Heading3"/>
-      </w:pPr>
-      <w:r>
-        <w:t>EnrolledIn</w:t>
-      </w:r>
-    </w:p>
-    <w:p>
-      <w:pPr>
-        <w:spacing w:after="0" w:line="240" w:lineRule="auto"/>
-      </w:pPr>
-      <w:r>
-        <w:t xml:space="preserve">Description: </w:t>
-      </w:r>
-      <w:r>
-        <w:tab/>
-      </w:r>
-      <w:r>
-        <w:t xml:space="preserve">A </w:t>
-      </w:r>
-      <w:r>
-        <w:rPr>
-          <w:b/>
-        </w:rPr>
-        <w:t xml:space="preserve">relationship </w:t>
-      </w:r>
-      <w:r>
-        <w:t>table, relates students to courses that they are enrolled in.</w:t>
-      </w:r>
-    </w:p>
-    <w:p>
-      <w:pPr>
-        <w:spacing w:after="0" w:line="240" w:lineRule="auto"/>
-      </w:pPr>
-      <w:r>
-        <w:t xml:space="preserve">Keys: </w:t>
-      </w:r>
-      <w:r>
-        <w:tab/>
-      </w:r>
-      <w:r>
-        <w:tab/>
-      </w:r>
-      <w:r>
-        <w:rPr>
-          <w:b/>
-        </w:rPr>
-        <w:t>student_id</w:t>
-      </w:r>
-      <w:r>
-        <w:t xml:space="preserve"> (FK on Student.student_id), </w:t>
-      </w:r>
-      <w:r>
-        <w:rPr>
-          <w:b/>
-        </w:rPr>
-        <w:t>course_id</w:t>
-      </w:r>
-      <w:r>
-        <w:t xml:space="preserve"> (FK on Course.course_id)</w:t>
-      </w:r>
-    </w:p>
-    <w:p>
-      <w:pPr>
-        <w:spacing w:after="0" w:line="240" w:lineRule="auto"/>
-      </w:pPr>
-      <w:r>
-        <w:t xml:space="preserve">Constraints: </w:t>
-      </w:r>
-      <w:r>
-        <w:tab/>
-      </w:r>
-      <w:r>
-        <w:t>On courses where graduate is true, student_id must exist in graduate table.</w:t>
-      </w:r>
-    </w:p>
-    <w:p>
-      <w:pPr>
-        <w:pStyle w:val="Heading3"/>
-      </w:pPr>
-      <w:r>
-        <w:t>Course</w:t>
-      </w:r>
-    </w:p>
-    <w:p>
-      <w:pPr>
-        <w:spacing w:after="0" w:line="240" w:lineRule="auto"/>
-      </w:pPr>
-      <w:r>
-        <w:t xml:space="preserve">Description: </w:t>
-      </w:r>
-      <w:r>
-        <w:tab/>
-      </w:r>
-      <w:r>
-        <w:t>Table containing basic information for a course.</w:t>
-      </w:r>
-    </w:p>
-    <w:p>
-      <w:pPr>
-        <w:spacing w:after="0" w:line="240" w:lineRule="auto"/>
-      </w:pPr>
-      <w:r>
-        <w:t xml:space="preserve">Keys: </w:t>
-      </w:r>
-      <w:r>
-        <w:tab/>
-      </w:r>
-      <w:r>
-        <w:tab/>
-      </w:r>
-      <w:r>
-        <w:rPr>
-          <w:b/>
-        </w:rPr>
-        <w:t>course_id</w:t>
-      </w:r>
-    </w:p>
-    <w:p>
-      <w:pPr>
-        <w:spacing w:after="0" w:line="240" w:lineRule="auto"/>
-      </w:pPr>
-      <w:r>
-        <w:t xml:space="preserve">Constraints: </w:t>
-      </w:r>
-      <w:r>
-        <w:tab/>
-      </w:r>
-      <w:r>
-        <w:t>Start date must be before end date</w:t>
-      </w:r>
-      <w:r>
-        <w:br/>
-      </w:r>
-      <w:r>
-        <w:tab/>
-      </w:r>
-      <w:r>
-        <w:tab/>
-        <w:t>Number enrolled must be less than max enrolled</w:t>
-      </w:r>
-      <w:r>
-        <w:br/>
-      </w:r>
-      <w:r>
-        <w:tab/>
-      </w:r>
-      <w:r>
-        <w:tab/>
-        <w:t>C</w:t>
-      </w:r>
-      <w:bookmarkStart w:id="0" w:name="_GoBack"/>
-      <w:bookmarkEnd w:id="0"/>
-      <w:r>
-        <w:t>ourse id must match regex ‘[A-Z]{3}[0-9]{3}”</w:t>
-      </w:r>
-      <w:r>
-        <w:br/>
-      </w:r>
-      <w:r>
-        <w:tab/>
-      </w:r>
-      <w:r>
-        <w:tab/>
-        <w:t>All fields must be non-null except num-enrolled and graduate</w:t>
-      </w:r>
-    </w:p>
-    <w:p>
-      <w:pPr>
-        <w:pStyle w:val="Heading3"/>
-      </w:pPr>
-      <w:r>
-        <w:t>Exercise</w:t>
-      </w:r>
-    </w:p>
-    <w:p>
-      <w:pPr>
-        <w:spacing w:after="0" w:line="240" w:lineRule="auto"/>
-      </w:pPr>
-      <w:r>
-        <w:t xml:space="preserve">Description: </w:t>
-      </w:r>
-      <w:r>
-        <w:tab/>
-      </w:r>
-      <w:r>
-        <w:t xml:space="preserve">Table containing basic information for an exercise, </w:t>
-      </w:r>
-      <w:r>
-        <w:rPr>
-          <w:b/>
-        </w:rPr>
-        <w:t>weak entity</w:t>
-      </w:r>
-      <w:r>
-        <w:t>.</w:t>
-      </w:r>
-    </w:p>
-    <w:p>
-      <w:pPr>
-        <w:spacing w:after="0" w:line="240" w:lineRule="auto"/>
-      </w:pPr>
-      <w:r>
-        <w:t xml:space="preserve">Keys: </w:t>
-      </w:r>
-      <w:r>
-        <w:tab/>
-      </w:r>
-      <w:r>
-        <w:tab/>
-      </w:r>
-      <w:r>
-        <w:rPr>
-          <w:b/>
-        </w:rPr>
-        <w:t xml:space="preserve">course_id </w:t>
-      </w:r>
-      <w:r>
-        <w:t xml:space="preserve">(FK on Course.course_id), </w:t>
-      </w:r>
-      <w:r>
-        <w:rPr>
-          <w:b/>
-        </w:rPr>
-        <w:t>ex_id</w:t>
-      </w:r>
-    </w:p>
-    <w:p>
-      <w:pPr>
-        <w:spacing w:after="0" w:line="240" w:lineRule="auto"/>
-      </w:pPr>
-      <w:r>
-        <w:t xml:space="preserve">Constraints: </w:t>
-      </w:r>
-      <w:r>
-        <w:tab/>
-      </w:r>
-      <w:r>
-        <w:t>Minimum difficulty must be below maximum difficulty</w:t>
-      </w:r>
-      <w:r>
-        <w:br/>
-      </w:r>
-      <w:r>
-        <w:tab/>
-      </w:r>
-      <w:r>
-        <w:tab/>
-        <w:t>Start date must be before end date</w:t>
-      </w:r>
-      <w:r>
-        <w:br/>
-      </w:r>
-      <w:r>
-        <w:tab/>
-      </w:r>
-      <w:r>
-        <w:tab/>
-        <w:t>Number of attempts must be greater than 1</w:t>
-      </w:r>
-      <w:r>
-        <w:br/>
-      </w:r>
-      <w:r>
-        <w:tab/>
-      </w:r>
-      <w:r>
-        <w:tab/>
-        <w:t>Scoring policy must be one of (‘last’, ‘average’, ‘highest’)</w:t>
-      </w:r>
-      <w:r>
-        <w:br/>
-      </w:r>
-      <w:r>
-        <w:tab/>
-      </w:r>
-      <w:r>
-        <w:tab/>
-        <w:t>All fields must be non-null</w:t>
-      </w:r>
-      <w:r>
-        <w:br/>
-      </w:r>
-      <w:r>
-        <w:tab/>
-      </w:r>
-      <w:r>
-        <w:tab/>
-        <w:t>Both difficulties must be between 1-5</w:t>
-      </w:r>
-    </w:p>
-    <w:p>
-      <w:pPr>
-        <w:pStyle w:val="Heading3"/>
-      </w:pPr>
-      <w:r>
-        <w:t>ExQuestions</w:t>
-      </w:r>
-    </w:p>
-    <w:p>
-      <w:pPr>
-        <w:spacing w:after="0" w:line="240" w:lineRule="auto"/>
-      </w:pPr>
-      <w:r>
-        <w:t xml:space="preserve">Description: </w:t>
-      </w:r>
-      <w:r>
-        <w:tab/>
-      </w:r>
-      <w:r>
-        <w:t xml:space="preserve">A </w:t>
-      </w:r>
-      <w:r>
-        <w:rPr>
-          <w:b/>
-        </w:rPr>
-        <w:t xml:space="preserve">relationship </w:t>
-      </w:r>
-      <w:r>
-        <w:t>table, relates exercises to the questions in them.</w:t>
-      </w:r>
-    </w:p>
-    <w:p>
-      <w:pPr>
-        <w:spacing w:after="0" w:line="240" w:lineRule="auto"/>
-      </w:pPr>
-      <w:r>
-        <w:t xml:space="preserve">Keys: </w:t>
-      </w:r>
-      <w:r>
-        <w:tab/>
-      </w:r>
-      <w:r>
-        <w:tab/>
-      </w:r>
-      <w:r>
-        <w:rPr>
-          <w:b/>
-        </w:rPr>
-        <w:t>ex_id</w:t>
-      </w:r>
-      <w:r>
-        <w:t xml:space="preserve"> (FK on Exercise.ex_id), </w:t>
-      </w:r>
-      <w:r>
-        <w:rPr>
-          <w:b/>
-        </w:rPr>
-        <w:t>ques_id</w:t>
-      </w:r>
-      <w:r>
-        <w:t xml:space="preserve"> (FK on Question.ques_id)</w:t>
-      </w:r>
-    </w:p>
-    <w:p>
-      <w:pPr>
-        <w:spacing w:after="0" w:line="240" w:lineRule="auto"/>
-      </w:pPr>
-      <w:r>
-        <w:t xml:space="preserve">Constraints: </w:t>
-      </w:r>
-      <w:r>
-        <w:tab/>
-      </w:r>
-      <w:r>
-        <w:t>None</w:t>
-      </w:r>
-    </w:p>
-    <w:p>
-      <w:pPr>
-        <w:pStyle w:val="Heading3"/>
-      </w:pPr>
-      <w:r>
-        <w:t>Question</w:t>
-      </w:r>
-    </w:p>
-    <w:p>
-      <w:pPr>
-        <w:spacing w:after="0" w:line="240" w:lineRule="auto"/>
-      </w:pPr>
-      <w:r>
-        <w:t xml:space="preserve">Description: </w:t>
-      </w:r>
-      <w:r>
-        <w:tab/>
-      </w:r>
-      <w:r>
-        <w:t xml:space="preserve">A </w:t>
-      </w:r>
-      <w:r>
-        <w:t>table to store</w:t>
-      </w:r>
-      <w:r>
-        <w:t xml:space="preserve"> question</w:t>
-      </w:r>
-      <w:r>
-        <w:t>s</w:t>
-      </w:r>
-      <w:r>
-        <w:t xml:space="preserve">, </w:t>
-      </w:r>
-      <w:r>
-        <w:t>contains</w:t>
-      </w:r>
-      <w:r>
-        <w:t xml:space="preserve"> the basic information.</w:t>
-      </w:r>
-    </w:p>
-    <w:p>
-      <w:pPr>
-        <w:spacing w:after="0" w:line="240" w:lineRule="auto"/>
-      </w:pPr>
-      <w:r>
-        <w:t xml:space="preserve">Keys: </w:t>
-      </w:r>
-      <w:r>
-        <w:tab/>
-      </w:r>
-      <w:r>
-        <w:tab/>
-      </w:r>
-      <w:r>
-        <w:rPr>
-          <w:b/>
-        </w:rPr>
-        <w:t>ques_id</w:t>
-      </w:r>
-    </w:p>
-    <w:p>
-      <w:pPr>
-        <w:spacing w:after="0" w:line="240" w:lineRule="auto"/>
-      </w:pPr>
-      <w:r>
-        <w:t xml:space="preserve">Constraints: </w:t>
-      </w:r>
-      <w:r>
-        <w:tab/>
-      </w:r>
-      <w:r>
-        <w:t>All fields except hint must be non-null.</w:t>
-      </w:r>
-      <w:r>
-        <w:br/>
-      </w:r>
-      <w:r>
-        <w:tab/>
-      </w:r>
-      <w:r>
-        <w:tab/>
-        <w:t>Difficulty must be between 1-5</w:t>
-      </w:r>
-    </w:p>
-    <w:p>
-      <w:pPr>
-        <w:pStyle w:val="Heading3"/>
-      </w:pPr>
-      <w:r>
-        <w:t>Answer</w:t>
-      </w:r>
-    </w:p>
-    <w:p>
-      <w:pPr>
-        <w:spacing w:after="0" w:line="240" w:lineRule="auto"/>
-        <w:ind w:left="1440" w:hanging="1440"/>
-      </w:pPr>
-      <w:r>
-        <w:t xml:space="preserve">Description: </w:t>
-      </w:r>
-      <w:r>
-        <w:tab/>
-      </w:r>
-      <w:r>
-        <w:t xml:space="preserve">An answer </w:t>
-      </w:r>
-      <w:r>
-        <w:t>table</w:t>
-      </w:r>
-      <w:r>
-        <w:t xml:space="preserve"> for a question, can be right or wrong and optionally contain parameters, </w:t>
-      </w:r>
-      <w:r>
-        <w:rPr>
-          <w:b/>
-        </w:rPr>
-        <w:t>weak entity.</w:t>
-      </w:r>
-    </w:p>
-    <w:p>
-      <w:pPr>
-        <w:spacing w:after="0" w:line="240" w:lineRule="auto"/>
-      </w:pPr>
-      <w:r>
-        <w:t xml:space="preserve">Keys: </w:t>
-      </w:r>
-      <w:r>
-        <w:tab/>
-      </w:r>
-      <w:r>
-        <w:tab/>
-      </w:r>
-      <w:r>
-        <w:rPr>
-          <w:b/>
-        </w:rPr>
-        <w:t>ques_id</w:t>
-      </w:r>
-      <w:r>
-        <w:t xml:space="preserve"> (FK on Question.ques_id), </w:t>
-      </w:r>
-      <w:r>
-        <w:rPr>
-          <w:b/>
-        </w:rPr>
-        <w:t>ans_id</w:t>
-      </w:r>
-    </w:p>
-    <w:p>
-      <w:pPr>
-        <w:spacing w:after="0" w:line="240" w:lineRule="auto"/>
-      </w:pPr>
-      <w:r>
         <w:t xml:space="preserve">Constraints: </w:t>
       </w:r>
       <w:r>
@@ -1532,7 +1635,6 @@
         <w:spacing w:after="0" w:line="240" w:lineRule="auto"/>
       </w:pPr>
       <w:r>
-        <w:lastRenderedPageBreak/>
         <w:t xml:space="preserve">Constraints: </w:t>
       </w:r>
       <w:r>
@@ -1938,11 +2040,6 @@
       </w:r>
       <w:r>
         <w:t>which checks if the course is graduate, then queries the graduate table if it is.</w:t>
-      </w:r>
-    </w:p>
-    <w:p>
-      <w:r>
-        <w:br w:type="page"/>
       </w:r>
     </w:p>
     <w:p>
@@ -2186,14 +2283,27 @@
                             <w:r>
                               <w:t xml:space="preserve">Figure </w:t>
                             </w:r>
-                            <w:fldSimple w:instr=" SEQ Figure \* ARABIC ">
-                              <w:r>
-                                <w:rPr>
-                                  <w:noProof/>
-                                </w:rPr>
-                                <w:t>1</w:t>
-                              </w:r>
-                            </w:fldSimple>
+                            <w:r>
+                              <w:fldChar w:fldCharType="begin"/>
+                            </w:r>
+                            <w:r>
+                              <w:instrText xml:space="preserve"> SEQ Figure \* ARABIC </w:instrText>
+                            </w:r>
+                            <w:r>
+                              <w:fldChar w:fldCharType="separate"/>
+                            </w:r>
+                            <w:r>
+                              <w:rPr>
+                                <w:noProof/>
+                              </w:rPr>
+                              <w:t>1</w:t>
+                            </w:r>
+                            <w:r>
+                              <w:rPr>
+                                <w:noProof/>
+                              </w:rPr>
+                              <w:fldChar w:fldCharType="end"/>
+                            </w:r>
                             <w:bookmarkEnd w:id="1"/>
                             <w:r>
                               <w:t>. Our EER Diagram</w:t>
@@ -2234,14 +2344,27 @@
                       <w:r>
                         <w:t xml:space="preserve">Figure </w:t>
                       </w:r>
-                      <w:fldSimple w:instr=" SEQ Figure \* ARABIC ">
-                        <w:r>
-                          <w:rPr>
-                            <w:noProof/>
-                          </w:rPr>
-                          <w:t>1</w:t>
-                        </w:r>
-                      </w:fldSimple>
+                      <w:r>
+                        <w:fldChar w:fldCharType="begin"/>
+                      </w:r>
+                      <w:r>
+                        <w:instrText xml:space="preserve"> SEQ Figure \* ARABIC </w:instrText>
+                      </w:r>
+                      <w:r>
+                        <w:fldChar w:fldCharType="separate"/>
+                      </w:r>
+                      <w:r>
+                        <w:rPr>
+                          <w:noProof/>
+                        </w:rPr>
+                        <w:t>1</w:t>
+                      </w:r>
+                      <w:r>
+                        <w:rPr>
+                          <w:noProof/>
+                        </w:rPr>
+                        <w:fldChar w:fldCharType="end"/>
+                      </w:r>
                       <w:bookmarkEnd w:id="2"/>
                       <w:r>
                         <w:t>. Our EER Diagram</w:t>
@@ -2289,7 +2412,7 @@
         <v:path o:extrusionok="f" gradientshapeok="t" o:connecttype="rect"/>
         <o:lock v:ext="edit" aspectratio="t"/>
       </v:shapetype>
-      <v:shape id="_x0000_i1032" type="#_x0000_t75" style="width:9.75pt;height:14.25pt;visibility:visible;mso-wrap-style:square" o:bullet="t">
+      <v:shape id="_x0000_i1033" type="#_x0000_t75" style="width:9.75pt;height:14.25pt;visibility:visible;mso-wrap-style:square" o:bullet="t">
         <v:imagedata r:id="rId1" o:title=""/>
       </v:shape>
     </w:pict>

</xml_diff>